<commit_message>
Upload of final-final code and project report
</commit_message>
<xml_diff>
--- a/Sprawozdanie.docx
+++ b/Sprawozdanie.docx
@@ -1,10 +1,11 @@
 
 <file path=word/document.xml><?xml version="1.0" encoding="utf-8"?>
-<w:document xmlns:wpc="http://schemas.microsoft.com/office/word/2010/wordprocessingCanvas" xmlns:cx="http://schemas.microsoft.com/office/drawing/2014/chartex" xmlns:cx1="http://schemas.microsoft.com/office/drawing/2015/9/8/chartex" xmlns:cx2="http://schemas.microsoft.com/office/drawing/2015/10/21/chartex" xmlns:cx3="http://schemas.microsoft.com/office/drawing/2016/5/9/chartex" xmlns:cx4="http://schemas.microsoft.com/office/drawing/2016/5/10/chartex" xmlns:cx5="http://schemas.microsoft.com/office/drawing/2016/5/11/chartex" xmlns:mc="http://schemas.openxmlformats.org/markup-compatibility/2006" xmlns:o="urn:schemas-microsoft-com:office:office" xmlns:r="http://schemas.openxmlformats.org/officeDocument/2006/relationships" xmlns:m="http://schemas.openxmlformats.org/officeDocument/2006/math" xmlns:v="urn:schemas-microsoft-com:vml" xmlns:wp14="http://schemas.microsoft.com/office/word/2010/wordprocessingDrawing" xmlns:wp="http://schemas.openxmlformats.org/drawingml/2006/wordprocessingDrawing" xmlns:w10="urn:schemas-microsoft-com:office:word" xmlns:w="http://schemas.openxmlformats.org/wordprocessingml/2006/main" xmlns:w14="http://schemas.microsoft.com/office/word/2010/wordml" xmlns:w15="http://schemas.microsoft.com/office/word/2012/wordml" xmlns:w16se="http://schemas.microsoft.com/office/word/2015/wordml/symex" xmlns:wpg="http://schemas.microsoft.com/office/word/2010/wordprocessingGroup" xmlns:wpi="http://schemas.microsoft.com/office/word/2010/wordprocessingInk" xmlns:wne="http://schemas.microsoft.com/office/word/2006/wordml" xmlns:wps="http://schemas.microsoft.com/office/word/2010/wordprocessingShape" mc:Ignorable="w14 w15 w16se wp14">
+<w:document xmlns:wpc="http://schemas.microsoft.com/office/word/2010/wordprocessingCanvas" xmlns:mc="http://schemas.openxmlformats.org/markup-compatibility/2006" xmlns:o="urn:schemas-microsoft-com:office:office" xmlns:r="http://schemas.openxmlformats.org/officeDocument/2006/relationships" xmlns:m="http://schemas.openxmlformats.org/officeDocument/2006/math" xmlns:v="urn:schemas-microsoft-com:vml" xmlns:wp14="http://schemas.microsoft.com/office/word/2010/wordprocessingDrawing" xmlns:wp="http://schemas.openxmlformats.org/drawingml/2006/wordprocessingDrawing" xmlns:w10="urn:schemas-microsoft-com:office:word" xmlns:w="http://schemas.openxmlformats.org/wordprocessingml/2006/main" xmlns:w14="http://schemas.microsoft.com/office/word/2010/wordml" xmlns:w15="http://schemas.microsoft.com/office/word/2012/wordml" xmlns:wpg="http://schemas.microsoft.com/office/word/2010/wordprocessingGroup" xmlns:wpi="http://schemas.microsoft.com/office/word/2010/wordprocessingInk" xmlns:wne="http://schemas.microsoft.com/office/word/2006/wordml" xmlns:wps="http://schemas.microsoft.com/office/word/2010/wordprocessingShape" mc:Ignorable="w14 w15 wp14">
   <w:body>
     <w:p>
       <w:pPr>
         <w:spacing w:after="0" w:line="276" w:lineRule="auto"/>
+        <w:jc w:val="both"/>
       </w:pPr>
       <w:r>
         <w:t>Piotr Antoniszyn, 230503</w:t>
@@ -13,6 +14,7 @@
     <w:p>
       <w:pPr>
         <w:spacing w:after="0" w:line="276" w:lineRule="auto"/>
+        <w:jc w:val="both"/>
       </w:pPr>
       <w:r>
         <w:t>Adam Guszkowski, 226202</w:t>
@@ -21,6 +23,7 @@
     <w:p>
       <w:pPr>
         <w:spacing w:after="0" w:line="276" w:lineRule="auto"/>
+        <w:jc w:val="both"/>
       </w:pPr>
       <w:r>
         <w:t>Oliwier Salamon, 225990</w:t>
@@ -29,6 +32,7 @@
     <w:p>
       <w:pPr>
         <w:spacing w:after="0" w:line="276" w:lineRule="auto"/>
+        <w:jc w:val="both"/>
       </w:pPr>
       <w:r>
         <w:t>Termin oddania</w:t>
@@ -43,6 +47,7 @@
     <w:p>
       <w:pPr>
         <w:spacing w:after="0" w:line="276" w:lineRule="auto"/>
+        <w:jc w:val="both"/>
       </w:pPr>
       <w:r>
         <w:t xml:space="preserve">Prowadzący: </w:t>
@@ -54,7 +59,27 @@
     <w:p>
       <w:pPr>
         <w:spacing w:after="0" w:line="276" w:lineRule="auto"/>
-      </w:pPr>
+        <w:jc w:val="both"/>
+      </w:pPr>
+    </w:p>
+    <w:p>
+      <w:pPr>
+        <w:spacing w:after="0" w:line="276" w:lineRule="auto"/>
+        <w:jc w:val="center"/>
+        <w:rPr>
+          <w:rFonts w:ascii="Century" w:hAnsi="Century"/>
+          <w:sz w:val="32"/>
+          <w:szCs w:val="36"/>
+        </w:rPr>
+      </w:pPr>
+      <w:r>
+        <w:rPr>
+          <w:rFonts w:ascii="Century" w:hAnsi="Century"/>
+          <w:sz w:val="32"/>
+          <w:szCs w:val="36"/>
+        </w:rPr>
+        <w:t>Niezawodność i Diagnostyka Układów Cyfrowych – projekt</w:t>
+      </w:r>
     </w:p>
     <w:p>
       <w:pPr>
@@ -69,34 +94,38 @@
     <w:p>
       <w:pPr>
         <w:spacing w:after="0" w:line="276" w:lineRule="auto"/>
-        <w:jc w:val="center"/>
+        <w:jc w:val="both"/>
         <w:rPr>
           <w:sz w:val="36"/>
           <w:szCs w:val="36"/>
         </w:rPr>
       </w:pPr>
-      <w:r>
-        <w:rPr>
+    </w:p>
+    <w:p>
+      <w:pPr>
+        <w:spacing w:after="0" w:line="276" w:lineRule="auto"/>
+        <w:jc w:val="center"/>
+        <w:rPr>
+          <w:rFonts w:ascii="Century" w:hAnsi="Century"/>
+          <w:b/>
           <w:sz w:val="36"/>
           <w:szCs w:val="36"/>
         </w:rPr>
-        <w:t xml:space="preserve">Niezawodność i Diagnostyka Układów Cyfrowych – projekt </w:t>
-      </w:r>
-    </w:p>
-    <w:p>
-      <w:pPr>
-        <w:spacing w:after="0" w:line="276" w:lineRule="auto"/>
-        <w:jc w:val="center"/>
-        <w:rPr>
+      </w:pPr>
+      <w:r>
+        <w:rPr>
+          <w:rFonts w:ascii="Century" w:hAnsi="Century"/>
+          <w:b/>
           <w:sz w:val="36"/>
           <w:szCs w:val="36"/>
         </w:rPr>
-      </w:pPr>
-    </w:p>
-    <w:p>
-      <w:pPr>
-        <w:spacing w:after="0" w:line="276" w:lineRule="auto"/>
-        <w:jc w:val="center"/>
+        <w:t>Sprawozdanie</w:t>
+      </w:r>
+    </w:p>
+    <w:p>
+      <w:pPr>
+        <w:spacing w:after="0" w:line="276" w:lineRule="auto"/>
+        <w:jc w:val="both"/>
         <w:rPr>
           <w:sz w:val="36"/>
           <w:szCs w:val="36"/>
@@ -106,7 +135,7 @@
     <w:p>
       <w:pPr>
         <w:spacing w:after="0" w:line="276" w:lineRule="auto"/>
-        <w:jc w:val="center"/>
+        <w:jc w:val="both"/>
         <w:rPr>
           <w:sz w:val="36"/>
           <w:szCs w:val="36"/>
@@ -118,6 +147,37 @@
         <w:spacing w:after="0" w:line="276" w:lineRule="auto"/>
         <w:jc w:val="center"/>
         <w:rPr>
+          <w:rFonts w:ascii="Century" w:hAnsi="Century"/>
+          <w:i/>
+          <w:sz w:val="32"/>
+          <w:szCs w:val="36"/>
+        </w:rPr>
+      </w:pPr>
+      <w:r>
+        <w:rPr>
+          <w:rFonts w:ascii="Century" w:hAnsi="Century"/>
+          <w:i/>
+          <w:sz w:val="32"/>
+          <w:szCs w:val="36"/>
+        </w:rPr>
+        <w:t xml:space="preserve">Model serwerowni </w:t>
+      </w:r>
+      <w:r>
+        <w:rPr>
+          <w:rFonts w:ascii="Century" w:hAnsi="Century"/>
+          <w:i/>
+          <w:sz w:val="32"/>
+          <w:szCs w:val="36"/>
+        </w:rPr>
+        <w:br/>
+        <w:t>Analiza parametrów usług, które można zaoferować klientom</w:t>
+      </w:r>
+    </w:p>
+    <w:p>
+      <w:pPr>
+        <w:spacing w:after="0" w:line="276" w:lineRule="auto"/>
+        <w:jc w:val="center"/>
+        <w:rPr>
           <w:sz w:val="36"/>
           <w:szCs w:val="36"/>
         </w:rPr>
@@ -126,109 +186,34 @@
     <w:p>
       <w:pPr>
         <w:spacing w:after="0" w:line="276" w:lineRule="auto"/>
-        <w:jc w:val="center"/>
-        <w:rPr>
-          <w:sz w:val="36"/>
-          <w:szCs w:val="36"/>
-        </w:rPr>
-      </w:pPr>
-      <w:r>
-        <w:rPr>
-          <w:sz w:val="36"/>
-          <w:szCs w:val="36"/>
-        </w:rPr>
-        <w:t xml:space="preserve">Model serwerowni </w:t>
-      </w:r>
-      <w:r>
-        <w:rPr>
-          <w:sz w:val="36"/>
-          <w:szCs w:val="36"/>
-        </w:rPr>
-        <w:br/>
-        <w:t>Analiza parametrów usług, które można zaoferować klientom</w:t>
-      </w:r>
-    </w:p>
-    <w:p>
-      <w:pPr>
-        <w:spacing w:after="0" w:line="276" w:lineRule="auto"/>
-        <w:jc w:val="center"/>
-        <w:rPr>
-          <w:sz w:val="36"/>
-          <w:szCs w:val="36"/>
-        </w:rPr>
-      </w:pPr>
-    </w:p>
-    <w:p>
-      <w:pPr>
-        <w:spacing w:after="0" w:line="276" w:lineRule="auto"/>
-        <w:jc w:val="center"/>
-        <w:rPr>
-          <w:sz w:val="36"/>
-          <w:szCs w:val="36"/>
-        </w:rPr>
-      </w:pPr>
-      <w:r>
-        <w:rPr>
-          <w:sz w:val="36"/>
-          <w:szCs w:val="36"/>
-        </w:rPr>
-        <w:t>Sprawozdanie</w:t>
-      </w:r>
-    </w:p>
-    <w:p>
-      <w:pPr>
-        <w:spacing w:after="0" w:line="276" w:lineRule="auto"/>
-      </w:pPr>
-    </w:p>
-    <w:p>
-      <w:pPr>
-        <w:spacing w:after="0" w:line="276" w:lineRule="auto"/>
-      </w:pPr>
-    </w:p>
-    <w:p>
-      <w:pPr>
-        <w:spacing w:after="0" w:line="276" w:lineRule="auto"/>
-      </w:pPr>
-    </w:p>
-    <w:p>
-      <w:pPr>
-        <w:spacing w:after="0" w:line="276" w:lineRule="auto"/>
-      </w:pPr>
-    </w:p>
-    <w:p>
-      <w:pPr>
-        <w:spacing w:after="0" w:line="276" w:lineRule="auto"/>
-      </w:pPr>
-    </w:p>
-    <w:p>
-      <w:pPr>
-        <w:spacing w:after="0" w:line="276" w:lineRule="auto"/>
-      </w:pPr>
-    </w:p>
-    <w:p>
-      <w:pPr>
-        <w:spacing w:after="0" w:line="276" w:lineRule="auto"/>
-      </w:pPr>
-    </w:p>
-    <w:p>
-      <w:pPr>
-        <w:pStyle w:val="Akapitzlist"/>
+        <w:jc w:val="both"/>
+      </w:pPr>
+    </w:p>
+    <w:p>
+      <w:pPr>
+        <w:spacing w:after="0" w:line="276" w:lineRule="auto"/>
+        <w:jc w:val="both"/>
+      </w:pPr>
+    </w:p>
+    <w:p>
+      <w:pPr>
+        <w:spacing w:after="0" w:line="276" w:lineRule="auto"/>
+        <w:jc w:val="both"/>
+      </w:pPr>
+      <w:r>
+        <w:br w:type="page"/>
+      </w:r>
+    </w:p>
+    <w:p>
+      <w:pPr>
+        <w:pStyle w:val="Nagwek1"/>
         <w:numPr>
           <w:ilvl w:val="0"/>
-          <w:numId w:val="2"/>
+          <w:numId w:val="7"/>
         </w:numPr>
-        <w:spacing w:after="0" w:line="276" w:lineRule="auto"/>
-        <w:jc w:val="both"/>
-        <w:rPr>
-          <w:sz w:val="28"/>
-          <w:szCs w:val="28"/>
-        </w:rPr>
-      </w:pPr>
-      <w:r>
-        <w:rPr>
-          <w:sz w:val="28"/>
-          <w:szCs w:val="28"/>
-        </w:rPr>
+      </w:pPr>
+      <w:r>
+        <w:lastRenderedPageBreak/>
         <w:t>Cel i założenia projektu</w:t>
       </w:r>
     </w:p>
@@ -237,8 +222,9 @@
         <w:spacing w:after="0" w:line="276" w:lineRule="auto"/>
         <w:jc w:val="both"/>
         <w:rPr>
-          <w:sz w:val="28"/>
-          <w:szCs w:val="28"/>
+          <w:rFonts w:ascii="Century" w:hAnsi="Century"/>
+          <w:sz w:val="24"/>
+          <w:szCs w:val="24"/>
         </w:rPr>
       </w:pPr>
     </w:p>
@@ -248,14 +234,16 @@
         <w:ind w:firstLine="708"/>
         <w:jc w:val="both"/>
         <w:rPr>
-          <w:sz w:val="28"/>
-          <w:szCs w:val="28"/>
-        </w:rPr>
-      </w:pPr>
-      <w:r>
-        <w:rPr>
-          <w:sz w:val="28"/>
-          <w:szCs w:val="28"/>
+          <w:rFonts w:ascii="Century" w:hAnsi="Century"/>
+          <w:sz w:val="24"/>
+          <w:szCs w:val="24"/>
+        </w:rPr>
+      </w:pPr>
+      <w:r>
+        <w:rPr>
+          <w:rFonts w:ascii="Century" w:hAnsi="Century"/>
+          <w:sz w:val="24"/>
+          <w:szCs w:val="24"/>
         </w:rPr>
         <w:t>Naszym głównym celem było stworzenie symulacji serwerowni, którą moglibyśmy zrealizować dla różnych klientów. Zdecydowaliśmy się na stworzenie małej serwerowni, która polecana jest dla mniejszych przedsiębiorstw. Dzięki zróżnicowaniu komponentów, nasze usługi możemy dedykować dla firm o różnym budżecie. Staraliśmy się utrzymać wysoki poziom dostępności wszystkich urządzeń, aby nasza serwerownia miała wysoki poziom klasy.</w:t>
       </w:r>
@@ -265,51 +253,32 @@
         <w:spacing w:after="0" w:line="276" w:lineRule="auto"/>
         <w:jc w:val="both"/>
         <w:rPr>
-          <w:sz w:val="28"/>
-          <w:szCs w:val="28"/>
-        </w:rPr>
-      </w:pPr>
-    </w:p>
-    <w:p>
-      <w:pPr>
-        <w:spacing w:after="0" w:line="276" w:lineRule="auto"/>
-        <w:jc w:val="both"/>
-        <w:rPr>
-          <w:sz w:val="28"/>
-          <w:szCs w:val="28"/>
-        </w:rPr>
-      </w:pPr>
-    </w:p>
-    <w:p>
-      <w:pPr>
-        <w:spacing w:after="0" w:line="276" w:lineRule="auto"/>
-        <w:jc w:val="both"/>
-        <w:rPr>
-          <w:sz w:val="28"/>
-          <w:szCs w:val="28"/>
-        </w:rPr>
-      </w:pPr>
-    </w:p>
-    <w:p>
-      <w:pPr>
-        <w:pStyle w:val="Akapitzlist"/>
+          <w:rFonts w:ascii="Century" w:hAnsi="Century"/>
+          <w:sz w:val="24"/>
+          <w:szCs w:val="24"/>
+        </w:rPr>
+      </w:pPr>
+    </w:p>
+    <w:p>
+      <w:pPr>
+        <w:spacing w:after="0" w:line="276" w:lineRule="auto"/>
+        <w:jc w:val="both"/>
+        <w:rPr>
+          <w:rFonts w:ascii="Century" w:hAnsi="Century"/>
+          <w:sz w:val="24"/>
+          <w:szCs w:val="24"/>
+        </w:rPr>
+      </w:pPr>
+    </w:p>
+    <w:p>
+      <w:pPr>
+        <w:pStyle w:val="Nagwek1"/>
         <w:numPr>
           <w:ilvl w:val="0"/>
-          <w:numId w:val="2"/>
+          <w:numId w:val="7"/>
         </w:numPr>
-        <w:spacing w:after="0" w:line="276" w:lineRule="auto"/>
-        <w:jc w:val="both"/>
-        <w:rPr>
-          <w:sz w:val="28"/>
-          <w:szCs w:val="28"/>
-        </w:rPr>
-      </w:pPr>
-      <w:r>
-        <w:rPr>
-          <w:sz w:val="28"/>
-          <w:szCs w:val="28"/>
-        </w:rPr>
-        <w:lastRenderedPageBreak/>
+      </w:pPr>
+      <w:r>
         <w:t>Przebieg projektu</w:t>
       </w:r>
     </w:p>
@@ -319,8 +288,9 @@
         <w:ind w:firstLine="708"/>
         <w:jc w:val="both"/>
         <w:rPr>
-          <w:sz w:val="28"/>
-          <w:szCs w:val="28"/>
+          <w:rFonts w:ascii="Century" w:hAnsi="Century"/>
+          <w:sz w:val="24"/>
+          <w:szCs w:val="24"/>
         </w:rPr>
       </w:pPr>
     </w:p>
@@ -330,142 +300,174 @@
         <w:ind w:firstLine="708"/>
         <w:jc w:val="both"/>
         <w:rPr>
-          <w:sz w:val="28"/>
-          <w:szCs w:val="28"/>
-        </w:rPr>
-      </w:pPr>
-      <w:r>
-        <w:rPr>
-          <w:sz w:val="28"/>
-          <w:szCs w:val="28"/>
+          <w:rFonts w:ascii="Century" w:hAnsi="Century"/>
+          <w:sz w:val="24"/>
+          <w:szCs w:val="24"/>
+        </w:rPr>
+      </w:pPr>
+      <w:r>
+        <w:rPr>
+          <w:rFonts w:ascii="Century" w:hAnsi="Century"/>
+          <w:sz w:val="24"/>
+          <w:szCs w:val="24"/>
         </w:rPr>
         <w:t xml:space="preserve">Pierwszym </w:t>
       </w:r>
       <w:r>
         <w:rPr>
-          <w:sz w:val="28"/>
-          <w:szCs w:val="28"/>
+          <w:rFonts w:ascii="Century" w:hAnsi="Century"/>
+          <w:sz w:val="24"/>
+          <w:szCs w:val="24"/>
         </w:rPr>
         <w:t xml:space="preserve">krokiem </w:t>
       </w:r>
       <w:r>
         <w:rPr>
-          <w:sz w:val="28"/>
-          <w:szCs w:val="28"/>
+          <w:rFonts w:ascii="Century" w:hAnsi="Century"/>
+          <w:sz w:val="24"/>
+          <w:szCs w:val="24"/>
         </w:rPr>
         <w:t>było wirtualne zbudowanie se</w:t>
       </w:r>
       <w:r>
         <w:rPr>
-          <w:sz w:val="28"/>
-          <w:szCs w:val="28"/>
+          <w:rFonts w:ascii="Century" w:hAnsi="Century"/>
+          <w:sz w:val="24"/>
+          <w:szCs w:val="24"/>
         </w:rPr>
         <w:t>rwerowni, dzięki której ustaliliśmy jakie komponenty będzie zawierać nasza serwerownia</w:t>
       </w:r>
       <w:r>
         <w:rPr>
-          <w:sz w:val="28"/>
-          <w:szCs w:val="28"/>
+          <w:rFonts w:ascii="Century" w:hAnsi="Century"/>
+          <w:sz w:val="24"/>
+          <w:szCs w:val="24"/>
         </w:rPr>
         <w:t xml:space="preserve">. </w:t>
       </w:r>
       <w:r>
         <w:rPr>
-          <w:sz w:val="28"/>
-          <w:szCs w:val="28"/>
+          <w:rFonts w:ascii="Century" w:hAnsi="Century"/>
+          <w:sz w:val="24"/>
+          <w:szCs w:val="24"/>
         </w:rPr>
         <w:t>Następnie z</w:t>
       </w:r>
       <w:r>
         <w:rPr>
-          <w:sz w:val="28"/>
-          <w:szCs w:val="28"/>
+          <w:rFonts w:ascii="Century" w:hAnsi="Century"/>
+          <w:sz w:val="24"/>
+          <w:szCs w:val="24"/>
         </w:rPr>
         <w:t xml:space="preserve">aczął powstawać program, </w:t>
       </w:r>
       <w:r>
         <w:rPr>
-          <w:sz w:val="28"/>
-          <w:szCs w:val="28"/>
+          <w:rFonts w:ascii="Century" w:hAnsi="Century"/>
+          <w:sz w:val="24"/>
+          <w:szCs w:val="24"/>
         </w:rPr>
         <w:t>który na podstawie wybranych modeli komponentów wyliczał dostępność systemu oraz jego orientacyjną cenę</w:t>
       </w:r>
       <w:r>
         <w:rPr>
-          <w:sz w:val="28"/>
-          <w:szCs w:val="28"/>
+          <w:rFonts w:ascii="Century" w:hAnsi="Century"/>
+          <w:sz w:val="24"/>
+          <w:szCs w:val="24"/>
         </w:rPr>
         <w:t xml:space="preserve">. Zawierał on symulowany czas dostępności wszystkich urządzeń w skali roku. Użytkownik może wybrać komponenty pasujące do jego pomieszczenia. </w:t>
       </w:r>
       <w:r>
         <w:rPr>
-          <w:sz w:val="28"/>
-          <w:szCs w:val="28"/>
+          <w:rFonts w:ascii="Century" w:hAnsi="Century"/>
+          <w:sz w:val="24"/>
+          <w:szCs w:val="24"/>
         </w:rPr>
         <w:t>Cena</w:t>
       </w:r>
       <w:r>
         <w:rPr>
-          <w:sz w:val="28"/>
-          <w:szCs w:val="28"/>
+          <w:rFonts w:ascii="Century" w:hAnsi="Century"/>
+          <w:sz w:val="24"/>
+          <w:szCs w:val="24"/>
         </w:rPr>
         <w:t xml:space="preserve"> automatycznie aktualizuje się podczas wyboru urządzenia. </w:t>
       </w:r>
-      <w:r>
-        <w:rPr>
-          <w:sz w:val="28"/>
-          <w:szCs w:val="28"/>
+    </w:p>
+    <w:p>
+      <w:pPr>
+        <w:spacing w:after="0" w:line="276" w:lineRule="auto"/>
+        <w:ind w:firstLine="708"/>
+        <w:jc w:val="both"/>
+        <w:rPr>
+          <w:rFonts w:ascii="Century" w:hAnsi="Century"/>
+          <w:sz w:val="24"/>
+          <w:szCs w:val="24"/>
+        </w:rPr>
+      </w:pPr>
+      <w:r>
+        <w:rPr>
+          <w:rFonts w:ascii="Century" w:hAnsi="Century"/>
+          <w:sz w:val="24"/>
+          <w:szCs w:val="24"/>
         </w:rPr>
         <w:t>C</w:t>
       </w:r>
       <w:r>
         <w:rPr>
-          <w:sz w:val="28"/>
-          <w:szCs w:val="28"/>
+          <w:rFonts w:ascii="Century" w:hAnsi="Century"/>
+          <w:sz w:val="24"/>
+          <w:szCs w:val="24"/>
         </w:rPr>
         <w:t>zas niezawodności każdego urządzenia</w:t>
       </w:r>
       <w:r>
         <w:rPr>
-          <w:sz w:val="28"/>
-          <w:szCs w:val="28"/>
+          <w:rFonts w:ascii="Century" w:hAnsi="Century"/>
+          <w:sz w:val="24"/>
+          <w:szCs w:val="24"/>
         </w:rPr>
         <w:t xml:space="preserve"> był obliczany</w:t>
       </w:r>
       <w:r>
         <w:rPr>
-          <w:sz w:val="28"/>
-          <w:szCs w:val="28"/>
+          <w:rFonts w:ascii="Century" w:hAnsi="Century"/>
+          <w:sz w:val="24"/>
+          <w:szCs w:val="24"/>
         </w:rPr>
         <w:t xml:space="preserve"> dzięki </w:t>
       </w:r>
       <w:r>
         <w:rPr>
-          <w:sz w:val="28"/>
-          <w:szCs w:val="28"/>
-        </w:rPr>
-        <w:t xml:space="preserve"> ich </w:t>
-      </w:r>
-      <w:r>
-        <w:rPr>
-          <w:sz w:val="28"/>
-          <w:szCs w:val="28"/>
+          <w:rFonts w:ascii="Century" w:hAnsi="Century"/>
+          <w:sz w:val="24"/>
+          <w:szCs w:val="24"/>
+        </w:rPr>
+        <w:t xml:space="preserve">ich </w:t>
+      </w:r>
+      <w:r>
+        <w:rPr>
+          <w:rFonts w:ascii="Century" w:hAnsi="Century"/>
+          <w:sz w:val="24"/>
+          <w:szCs w:val="24"/>
         </w:rPr>
         <w:t>wskaźnikowi MTBF. W bardzo łatwy sposób możemy aktualizować współczynnik MTTR, który odpowiedzialny jest za czas naprawy zepsutego urządzenia. Gdy klient będzie miał dokładne informacje o czasie i dostępności firm naprawczych, nasza symulacja będzie bardziej dokładna</w:t>
       </w:r>
       <w:r>
         <w:rPr>
-          <w:sz w:val="28"/>
-          <w:szCs w:val="28"/>
+          <w:rFonts w:ascii="Century" w:hAnsi="Century"/>
+          <w:sz w:val="24"/>
+          <w:szCs w:val="24"/>
         </w:rPr>
         <w:t>.</w:t>
       </w:r>
       <w:r>
         <w:rPr>
-          <w:sz w:val="28"/>
-          <w:szCs w:val="28"/>
-        </w:rPr>
-        <w:t xml:space="preserve"> Dostępność komponentów była obliczana ze wzoru:</w:t>
+          <w:rFonts w:ascii="Century" w:hAnsi="Century"/>
+          <w:sz w:val="24"/>
+          <w:szCs w:val="24"/>
+        </w:rPr>
+        <w:t xml:space="preserve"> </w:t>
       </w:r>
     </w:p>
     <w:p>
@@ -474,67 +476,144 @@
         <w:ind w:firstLine="708"/>
         <w:jc w:val="both"/>
         <w:rPr>
-          <w:sz w:val="28"/>
-          <w:szCs w:val="28"/>
-        </w:rPr>
-      </w:pPr>
+          <w:rFonts w:ascii="Century" w:hAnsi="Century"/>
+          <w:sz w:val="24"/>
+          <w:szCs w:val="24"/>
+        </w:rPr>
+      </w:pPr>
+      <w:r>
+        <w:rPr>
+          <w:rFonts w:ascii="Century" w:hAnsi="Century"/>
+          <w:sz w:val="24"/>
+          <w:szCs w:val="24"/>
+        </w:rPr>
+        <w:t>Dostępność komponentów była obliczana ze wzoru:</w:t>
+      </w:r>
     </w:p>
     <w:p>
       <w:pPr>
         <w:spacing w:after="0" w:line="276" w:lineRule="auto"/>
         <w:ind w:firstLine="708"/>
-        <w:jc w:val="center"/>
-        <w:rPr>
-          <w:sz w:val="28"/>
-          <w:szCs w:val="28"/>
-        </w:rPr>
-      </w:pPr>
-      <w:r>
-        <w:rPr>
-          <w:sz w:val="28"/>
-          <w:szCs w:val="28"/>
-        </w:rPr>
-        <w:t>A = MTTF/MTBF*100%</w:t>
-      </w:r>
+        <w:jc w:val="both"/>
+        <w:rPr>
+          <w:rFonts w:ascii="Century" w:hAnsi="Century"/>
+          <w:sz w:val="24"/>
+          <w:szCs w:val="24"/>
+        </w:rPr>
+      </w:pPr>
     </w:p>
     <w:p>
       <w:pPr>
         <w:spacing w:after="0" w:line="276" w:lineRule="auto"/>
         <w:ind w:firstLine="708"/>
-        <w:rPr>
-          <w:sz w:val="28"/>
-          <w:szCs w:val="28"/>
-        </w:rPr>
-      </w:pPr>
-    </w:p>
-    <w:p>
-      <w:pPr>
-        <w:spacing w:after="0" w:line="276" w:lineRule="auto"/>
-        <w:rPr>
-          <w:sz w:val="28"/>
-          <w:szCs w:val="28"/>
-        </w:rPr>
-      </w:pPr>
-      <w:r>
-        <w:rPr>
-          <w:sz w:val="28"/>
-          <w:szCs w:val="28"/>
+        <w:jc w:val="both"/>
+        <w:rPr>
+          <w:rFonts w:ascii="Century" w:hAnsi="Century"/>
+          <w:sz w:val="24"/>
+          <w:szCs w:val="24"/>
+        </w:rPr>
+      </w:pPr>
+      <m:oMathPara>
+        <m:oMath>
+          <m:r>
+            <w:rPr>
+              <w:rFonts w:ascii="Cambria Math" w:hAnsi="Cambria Math"/>
+              <w:sz w:val="24"/>
+              <w:szCs w:val="24"/>
+            </w:rPr>
+            <m:t xml:space="preserve">A= </m:t>
+          </m:r>
+          <m:f>
+            <m:fPr>
+              <m:ctrlPr>
+                <w:rPr>
+                  <w:rFonts w:ascii="Cambria Math" w:hAnsi="Cambria Math"/>
+                  <w:i/>
+                  <w:sz w:val="24"/>
+                  <w:szCs w:val="24"/>
+                </w:rPr>
+              </m:ctrlPr>
+            </m:fPr>
+            <m:num>
+              <m:r>
+                <w:rPr>
+                  <w:rFonts w:ascii="Cambria Math" w:hAnsi="Cambria Math"/>
+                  <w:sz w:val="24"/>
+                  <w:szCs w:val="24"/>
+                </w:rPr>
+                <m:t>MTTF</m:t>
+              </m:r>
+            </m:num>
+            <m:den>
+              <m:r>
+                <w:rPr>
+                  <w:rFonts w:ascii="Cambria Math" w:hAnsi="Cambria Math"/>
+                  <w:sz w:val="24"/>
+                  <w:szCs w:val="24"/>
+                </w:rPr>
+                <m:t>MTBF</m:t>
+              </m:r>
+            </m:den>
+          </m:f>
+          <m:r>
+            <w:rPr>
+              <w:rFonts w:ascii="Cambria Math" w:hAnsi="Cambria Math"/>
+              <w:sz w:val="24"/>
+              <w:szCs w:val="24"/>
+            </w:rPr>
+            <m:t>*100%</m:t>
+          </m:r>
+        </m:oMath>
+      </m:oMathPara>
+    </w:p>
+    <w:p>
+      <w:pPr>
+        <w:spacing w:after="0" w:line="276" w:lineRule="auto"/>
+        <w:ind w:firstLine="708"/>
+        <w:jc w:val="both"/>
+        <w:rPr>
+          <w:rFonts w:ascii="Century" w:hAnsi="Century"/>
+          <w:sz w:val="24"/>
+          <w:szCs w:val="24"/>
+        </w:rPr>
+      </w:pPr>
+    </w:p>
+    <w:p>
+      <w:pPr>
+        <w:spacing w:after="0" w:line="276" w:lineRule="auto"/>
+        <w:ind w:firstLine="708"/>
+        <w:jc w:val="both"/>
+        <w:rPr>
+          <w:rFonts w:ascii="Century" w:hAnsi="Century"/>
+          <w:sz w:val="24"/>
+          <w:szCs w:val="24"/>
+        </w:rPr>
+      </w:pPr>
+      <w:r>
+        <w:rPr>
+          <w:rFonts w:ascii="Century" w:hAnsi="Century"/>
+          <w:sz w:val="24"/>
+          <w:szCs w:val="24"/>
         </w:rPr>
         <w:t>Dostępność całego układu wyświetlana w programie to średnia arytmetyczna dostępności wszystkich komponentów. Oprócz tego, na potrzebę wyliczenia powyższych wartości, założyliśmy odpowiednie czasy naprawy (MTTR) komponentów:</w:t>
       </w:r>
-    </w:p>
-    <w:p>
-      <w:pPr>
-        <w:spacing w:after="0" w:line="276" w:lineRule="auto"/>
-        <w:rPr>
-          <w:sz w:val="28"/>
-          <w:szCs w:val="28"/>
+      <w:bookmarkStart w:id="0" w:name="_GoBack"/>
+      <w:bookmarkEnd w:id="0"/>
+    </w:p>
+    <w:p>
+      <w:pPr>
+        <w:spacing w:after="0" w:line="276" w:lineRule="auto"/>
+        <w:jc w:val="both"/>
+        <w:rPr>
+          <w:rFonts w:ascii="Century" w:hAnsi="Century"/>
+          <w:sz w:val="24"/>
+          <w:szCs w:val="24"/>
         </w:rPr>
       </w:pPr>
     </w:p>
     <w:tbl>
       <w:tblPr>
-        <w:tblW w:w="2840" w:type="dxa"/>
+        <w:tblW w:w="6232" w:type="dxa"/>
         <w:jc w:val="center"/>
         <w:tblCellMar>
           <w:left w:w="70" w:type="dxa"/>
@@ -543,8 +622,8 @@
         <w:tblLook w:val="04A0" w:firstRow="1" w:lastRow="0" w:firstColumn="1" w:lastColumn="0" w:noHBand="0" w:noVBand="1"/>
       </w:tblPr>
       <w:tblGrid>
-        <w:gridCol w:w="1203"/>
-        <w:gridCol w:w="1660"/>
+        <w:gridCol w:w="2547"/>
+        <w:gridCol w:w="3685"/>
       </w:tblGrid>
       <w:tr>
         <w:trPr>
@@ -553,7 +632,7 @@
         </w:trPr>
         <w:tc>
           <w:tcPr>
-            <w:tcW w:w="1180" w:type="dxa"/>
+            <w:tcW w:w="2547" w:type="dxa"/>
             <w:tcBorders>
               <w:top w:val="single" w:sz="4" w:space="0" w:color="3F3F3F"/>
               <w:left w:val="single" w:sz="4" w:space="0" w:color="3F3F3F"/>
@@ -562,35 +641,52 @@
             </w:tcBorders>
             <w:shd w:val="clear" w:color="000000" w:fill="F2F2F2"/>
             <w:noWrap/>
-            <w:vAlign w:val="bottom"/>
+            <w:vAlign w:val="center"/>
             <w:hideMark/>
           </w:tcPr>
           <w:p>
             <w:pPr>
               <w:spacing w:after="0" w:line="240" w:lineRule="auto"/>
+              <w:jc w:val="center"/>
               <w:rPr>
-                <w:rFonts w:ascii="Calibri" w:eastAsia="Times New Roman" w:hAnsi="Calibri" w:cs="Calibri"/>
+                <w:rFonts w:ascii="Century" w:eastAsia="Times New Roman" w:hAnsi="Century" w:cs="Calibri"/>
                 <w:b/>
                 <w:bCs/>
                 <w:color w:val="3F3F3F"/>
+                <w:sz w:val="24"/>
+                <w:szCs w:val="24"/>
                 <w:lang w:eastAsia="pl-PL"/>
               </w:rPr>
             </w:pPr>
             <w:r>
               <w:rPr>
-                <w:rFonts w:ascii="Calibri" w:eastAsia="Times New Roman" w:hAnsi="Calibri" w:cs="Calibri"/>
+                <w:rFonts w:ascii="Century" w:eastAsia="Times New Roman" w:hAnsi="Century" w:cs="Calibri"/>
                 <w:b/>
                 <w:bCs/>
                 <w:color w:val="3F3F3F"/>
+                <w:sz w:val="24"/>
+                <w:szCs w:val="24"/>
                 <w:lang w:eastAsia="pl-PL"/>
               </w:rPr>
-              <w:t>komponent</w:t>
+              <w:t>K</w:t>
+            </w:r>
+            <w:r>
+              <w:rPr>
+                <w:rFonts w:ascii="Century" w:eastAsia="Times New Roman" w:hAnsi="Century" w:cs="Calibri"/>
+                <w:b/>
+                <w:bCs/>
+                <w:color w:val="3F3F3F"/>
+                <w:sz w:val="24"/>
+                <w:szCs w:val="24"/>
+                <w:lang w:eastAsia="pl-PL"/>
+              </w:rPr>
+              <w:t>omponent</w:t>
             </w:r>
           </w:p>
         </w:tc>
         <w:tc>
           <w:tcPr>
-            <w:tcW w:w="1660" w:type="dxa"/>
+            <w:tcW w:w="3685" w:type="dxa"/>
             <w:tcBorders>
               <w:top w:val="single" w:sz="4" w:space="0" w:color="3F3F3F"/>
               <w:left w:val="nil"/>
@@ -599,7 +695,7 @@
             </w:tcBorders>
             <w:shd w:val="clear" w:color="000000" w:fill="F2F2F2"/>
             <w:noWrap/>
-            <w:vAlign w:val="bottom"/>
+            <w:vAlign w:val="center"/>
             <w:hideMark/>
           </w:tcPr>
           <w:p>
@@ -607,22 +703,38 @@
               <w:spacing w:after="0" w:line="240" w:lineRule="auto"/>
               <w:jc w:val="center"/>
               <w:rPr>
-                <w:rFonts w:ascii="Calibri" w:eastAsia="Times New Roman" w:hAnsi="Calibri" w:cs="Calibri"/>
+                <w:rFonts w:ascii="Century" w:eastAsia="Times New Roman" w:hAnsi="Century" w:cs="Calibri"/>
                 <w:b/>
                 <w:bCs/>
                 <w:color w:val="3F3F3F"/>
+                <w:sz w:val="24"/>
+                <w:szCs w:val="24"/>
                 <w:lang w:eastAsia="pl-PL"/>
               </w:rPr>
             </w:pPr>
             <w:r>
               <w:rPr>
-                <w:rFonts w:ascii="Calibri" w:eastAsia="Times New Roman" w:hAnsi="Calibri" w:cs="Calibri"/>
+                <w:rFonts w:ascii="Century" w:eastAsia="Times New Roman" w:hAnsi="Century" w:cs="Calibri"/>
                 <w:b/>
                 <w:bCs/>
                 <w:color w:val="3F3F3F"/>
+                <w:sz w:val="24"/>
+                <w:szCs w:val="24"/>
                 <w:lang w:eastAsia="pl-PL"/>
               </w:rPr>
-              <w:t>czas naprawy (h)</w:t>
+              <w:t>C</w:t>
+            </w:r>
+            <w:r>
+              <w:rPr>
+                <w:rFonts w:ascii="Century" w:eastAsia="Times New Roman" w:hAnsi="Century" w:cs="Calibri"/>
+                <w:b/>
+                <w:bCs/>
+                <w:color w:val="3F3F3F"/>
+                <w:sz w:val="24"/>
+                <w:szCs w:val="24"/>
+                <w:lang w:eastAsia="pl-PL"/>
+              </w:rPr>
+              <w:t>zas naprawy (h)</w:t>
             </w:r>
           </w:p>
         </w:tc>
@@ -634,7 +746,7 @@
         </w:trPr>
         <w:tc>
           <w:tcPr>
-            <w:tcW w:w="1180" w:type="dxa"/>
+            <w:tcW w:w="2547" w:type="dxa"/>
             <w:tcBorders>
               <w:top w:val="nil"/>
               <w:left w:val="single" w:sz="4" w:space="0" w:color="3F3F3F"/>
@@ -643,7 +755,7 @@
             </w:tcBorders>
             <w:shd w:val="clear" w:color="000000" w:fill="F2F2F2"/>
             <w:noWrap/>
-            <w:vAlign w:val="bottom"/>
+            <w:vAlign w:val="center"/>
             <w:hideMark/>
           </w:tcPr>
           <w:p>
@@ -651,28 +763,44 @@
               <w:spacing w:after="0" w:line="240" w:lineRule="auto"/>
               <w:jc w:val="center"/>
               <w:rPr>
-                <w:rFonts w:ascii="Calibri" w:eastAsia="Times New Roman" w:hAnsi="Calibri" w:cs="Calibri"/>
+                <w:rFonts w:ascii="Century" w:eastAsia="Times New Roman" w:hAnsi="Century" w:cs="Calibri"/>
                 <w:b/>
                 <w:bCs/>
                 <w:color w:val="3F3F3F"/>
+                <w:sz w:val="24"/>
+                <w:szCs w:val="24"/>
                 <w:lang w:eastAsia="pl-PL"/>
               </w:rPr>
             </w:pPr>
             <w:r>
               <w:rPr>
-                <w:rFonts w:ascii="Calibri" w:eastAsia="Times New Roman" w:hAnsi="Calibri" w:cs="Calibri"/>
+                <w:rFonts w:ascii="Century" w:eastAsia="Times New Roman" w:hAnsi="Century" w:cs="Calibri"/>
                 <w:b/>
                 <w:bCs/>
                 <w:color w:val="3F3F3F"/>
+                <w:sz w:val="24"/>
+                <w:szCs w:val="24"/>
                 <w:lang w:eastAsia="pl-PL"/>
               </w:rPr>
-              <w:t>dysk</w:t>
+              <w:t>D</w:t>
+            </w:r>
+            <w:r>
+              <w:rPr>
+                <w:rFonts w:ascii="Century" w:eastAsia="Times New Roman" w:hAnsi="Century" w:cs="Calibri"/>
+                <w:b/>
+                <w:bCs/>
+                <w:color w:val="3F3F3F"/>
+                <w:sz w:val="24"/>
+                <w:szCs w:val="24"/>
+                <w:lang w:eastAsia="pl-PL"/>
+              </w:rPr>
+              <w:t>ysk</w:t>
             </w:r>
           </w:p>
         </w:tc>
         <w:tc>
           <w:tcPr>
-            <w:tcW w:w="1660" w:type="dxa"/>
+            <w:tcW w:w="3685" w:type="dxa"/>
             <w:tcBorders>
               <w:top w:val="nil"/>
               <w:left w:val="nil"/>
@@ -681,27 +809,31 @@
             </w:tcBorders>
             <w:shd w:val="clear" w:color="000000" w:fill="F2F2F2"/>
             <w:noWrap/>
-            <w:vAlign w:val="bottom"/>
+            <w:vAlign w:val="center"/>
             <w:hideMark/>
           </w:tcPr>
           <w:p>
             <w:pPr>
               <w:spacing w:after="0" w:line="240" w:lineRule="auto"/>
-              <w:jc w:val="right"/>
+              <w:jc w:val="center"/>
               <w:rPr>
-                <w:rFonts w:ascii="Calibri" w:eastAsia="Times New Roman" w:hAnsi="Calibri" w:cs="Calibri"/>
+                <w:rFonts w:ascii="Century" w:eastAsia="Times New Roman" w:hAnsi="Century" w:cs="Calibri"/>
                 <w:b/>
                 <w:bCs/>
                 <w:color w:val="3F3F3F"/>
+                <w:sz w:val="24"/>
+                <w:szCs w:val="24"/>
                 <w:lang w:eastAsia="pl-PL"/>
               </w:rPr>
             </w:pPr>
             <w:r>
               <w:rPr>
-                <w:rFonts w:ascii="Calibri" w:eastAsia="Times New Roman" w:hAnsi="Calibri" w:cs="Calibri"/>
+                <w:rFonts w:ascii="Century" w:eastAsia="Times New Roman" w:hAnsi="Century" w:cs="Calibri"/>
                 <w:b/>
                 <w:bCs/>
                 <w:color w:val="3F3F3F"/>
+                <w:sz w:val="24"/>
+                <w:szCs w:val="24"/>
                 <w:lang w:eastAsia="pl-PL"/>
               </w:rPr>
               <w:t>1</w:t>
@@ -716,7 +848,7 @@
         </w:trPr>
         <w:tc>
           <w:tcPr>
-            <w:tcW w:w="1180" w:type="dxa"/>
+            <w:tcW w:w="2547" w:type="dxa"/>
             <w:tcBorders>
               <w:top w:val="nil"/>
               <w:left w:val="single" w:sz="4" w:space="0" w:color="3F3F3F"/>
@@ -725,7 +857,7 @@
             </w:tcBorders>
             <w:shd w:val="clear" w:color="000000" w:fill="F2F2F2"/>
             <w:noWrap/>
-            <w:vAlign w:val="bottom"/>
+            <w:vAlign w:val="center"/>
             <w:hideMark/>
           </w:tcPr>
           <w:p>
@@ -733,28 +865,44 @@
               <w:spacing w:after="0" w:line="240" w:lineRule="auto"/>
               <w:jc w:val="center"/>
               <w:rPr>
-                <w:rFonts w:ascii="Calibri" w:eastAsia="Times New Roman" w:hAnsi="Calibri" w:cs="Calibri"/>
+                <w:rFonts w:ascii="Century" w:eastAsia="Times New Roman" w:hAnsi="Century" w:cs="Calibri"/>
                 <w:b/>
                 <w:bCs/>
                 <w:color w:val="3F3F3F"/>
+                <w:sz w:val="24"/>
+                <w:szCs w:val="24"/>
                 <w:lang w:eastAsia="pl-PL"/>
               </w:rPr>
             </w:pPr>
             <w:r>
               <w:rPr>
-                <w:rFonts w:ascii="Calibri" w:eastAsia="Times New Roman" w:hAnsi="Calibri" w:cs="Calibri"/>
+                <w:rFonts w:ascii="Century" w:eastAsia="Times New Roman" w:hAnsi="Century" w:cs="Calibri"/>
                 <w:b/>
                 <w:bCs/>
                 <w:color w:val="3F3F3F"/>
+                <w:sz w:val="24"/>
+                <w:szCs w:val="24"/>
                 <w:lang w:eastAsia="pl-PL"/>
               </w:rPr>
-              <w:t>switch</w:t>
+              <w:t>S</w:t>
+            </w:r>
+            <w:r>
+              <w:rPr>
+                <w:rFonts w:ascii="Century" w:eastAsia="Times New Roman" w:hAnsi="Century" w:cs="Calibri"/>
+                <w:b/>
+                <w:bCs/>
+                <w:color w:val="3F3F3F"/>
+                <w:sz w:val="24"/>
+                <w:szCs w:val="24"/>
+                <w:lang w:eastAsia="pl-PL"/>
+              </w:rPr>
+              <w:t>witch</w:t>
             </w:r>
           </w:p>
         </w:tc>
         <w:tc>
           <w:tcPr>
-            <w:tcW w:w="1660" w:type="dxa"/>
+            <w:tcW w:w="3685" w:type="dxa"/>
             <w:tcBorders>
               <w:top w:val="nil"/>
               <w:left w:val="nil"/>
@@ -763,27 +911,31 @@
             </w:tcBorders>
             <w:shd w:val="clear" w:color="000000" w:fill="F2F2F2"/>
             <w:noWrap/>
-            <w:vAlign w:val="bottom"/>
+            <w:vAlign w:val="center"/>
             <w:hideMark/>
           </w:tcPr>
           <w:p>
             <w:pPr>
               <w:spacing w:after="0" w:line="240" w:lineRule="auto"/>
-              <w:jc w:val="right"/>
+              <w:jc w:val="center"/>
               <w:rPr>
-                <w:rFonts w:ascii="Calibri" w:eastAsia="Times New Roman" w:hAnsi="Calibri" w:cs="Calibri"/>
+                <w:rFonts w:ascii="Century" w:eastAsia="Times New Roman" w:hAnsi="Century" w:cs="Calibri"/>
                 <w:b/>
                 <w:bCs/>
                 <w:color w:val="3F3F3F"/>
+                <w:sz w:val="24"/>
+                <w:szCs w:val="24"/>
                 <w:lang w:eastAsia="pl-PL"/>
               </w:rPr>
             </w:pPr>
             <w:r>
               <w:rPr>
-                <w:rFonts w:ascii="Calibri" w:eastAsia="Times New Roman" w:hAnsi="Calibri" w:cs="Calibri"/>
+                <w:rFonts w:ascii="Century" w:eastAsia="Times New Roman" w:hAnsi="Century" w:cs="Calibri"/>
                 <w:b/>
                 <w:bCs/>
                 <w:color w:val="3F3F3F"/>
+                <w:sz w:val="24"/>
+                <w:szCs w:val="24"/>
                 <w:lang w:eastAsia="pl-PL"/>
               </w:rPr>
               <w:t>1</w:t>
@@ -798,7 +950,7 @@
         </w:trPr>
         <w:tc>
           <w:tcPr>
-            <w:tcW w:w="1180" w:type="dxa"/>
+            <w:tcW w:w="2547" w:type="dxa"/>
             <w:tcBorders>
               <w:top w:val="nil"/>
               <w:left w:val="single" w:sz="4" w:space="0" w:color="3F3F3F"/>
@@ -807,7 +959,7 @@
             </w:tcBorders>
             <w:shd w:val="clear" w:color="000000" w:fill="F2F2F2"/>
             <w:noWrap/>
-            <w:vAlign w:val="bottom"/>
+            <w:vAlign w:val="center"/>
             <w:hideMark/>
           </w:tcPr>
           <w:p>
@@ -815,28 +967,44 @@
               <w:spacing w:after="0" w:line="240" w:lineRule="auto"/>
               <w:jc w:val="center"/>
               <w:rPr>
-                <w:rFonts w:ascii="Calibri" w:eastAsia="Times New Roman" w:hAnsi="Calibri" w:cs="Calibri"/>
+                <w:rFonts w:ascii="Century" w:eastAsia="Times New Roman" w:hAnsi="Century" w:cs="Calibri"/>
                 <w:b/>
                 <w:bCs/>
                 <w:color w:val="3F3F3F"/>
+                <w:sz w:val="24"/>
+                <w:szCs w:val="24"/>
                 <w:lang w:eastAsia="pl-PL"/>
               </w:rPr>
             </w:pPr>
             <w:r>
               <w:rPr>
-                <w:rFonts w:ascii="Calibri" w:eastAsia="Times New Roman" w:hAnsi="Calibri" w:cs="Calibri"/>
+                <w:rFonts w:ascii="Century" w:eastAsia="Times New Roman" w:hAnsi="Century" w:cs="Calibri"/>
                 <w:b/>
                 <w:bCs/>
                 <w:color w:val="3F3F3F"/>
+                <w:sz w:val="24"/>
+                <w:szCs w:val="24"/>
                 <w:lang w:eastAsia="pl-PL"/>
               </w:rPr>
-              <w:t>agregat</w:t>
+              <w:t>A</w:t>
+            </w:r>
+            <w:r>
+              <w:rPr>
+                <w:rFonts w:ascii="Century" w:eastAsia="Times New Roman" w:hAnsi="Century" w:cs="Calibri"/>
+                <w:b/>
+                <w:bCs/>
+                <w:color w:val="3F3F3F"/>
+                <w:sz w:val="24"/>
+                <w:szCs w:val="24"/>
+                <w:lang w:eastAsia="pl-PL"/>
+              </w:rPr>
+              <w:t>gregat</w:t>
             </w:r>
           </w:p>
         </w:tc>
         <w:tc>
           <w:tcPr>
-            <w:tcW w:w="1660" w:type="dxa"/>
+            <w:tcW w:w="3685" w:type="dxa"/>
             <w:tcBorders>
               <w:top w:val="nil"/>
               <w:left w:val="nil"/>
@@ -845,27 +1013,31 @@
             </w:tcBorders>
             <w:shd w:val="clear" w:color="000000" w:fill="F2F2F2"/>
             <w:noWrap/>
-            <w:vAlign w:val="bottom"/>
+            <w:vAlign w:val="center"/>
             <w:hideMark/>
           </w:tcPr>
           <w:p>
             <w:pPr>
               <w:spacing w:after="0" w:line="240" w:lineRule="auto"/>
-              <w:jc w:val="right"/>
+              <w:jc w:val="center"/>
               <w:rPr>
-                <w:rFonts w:ascii="Calibri" w:eastAsia="Times New Roman" w:hAnsi="Calibri" w:cs="Calibri"/>
+                <w:rFonts w:ascii="Century" w:eastAsia="Times New Roman" w:hAnsi="Century" w:cs="Calibri"/>
                 <w:b/>
                 <w:bCs/>
                 <w:color w:val="3F3F3F"/>
+                <w:sz w:val="24"/>
+                <w:szCs w:val="24"/>
                 <w:lang w:eastAsia="pl-PL"/>
               </w:rPr>
             </w:pPr>
             <w:r>
               <w:rPr>
-                <w:rFonts w:ascii="Calibri" w:eastAsia="Times New Roman" w:hAnsi="Calibri" w:cs="Calibri"/>
+                <w:rFonts w:ascii="Century" w:eastAsia="Times New Roman" w:hAnsi="Century" w:cs="Calibri"/>
                 <w:b/>
                 <w:bCs/>
                 <w:color w:val="3F3F3F"/>
+                <w:sz w:val="24"/>
+                <w:szCs w:val="24"/>
                 <w:lang w:eastAsia="pl-PL"/>
               </w:rPr>
               <w:t>72</w:t>
@@ -880,7 +1052,7 @@
         </w:trPr>
         <w:tc>
           <w:tcPr>
-            <w:tcW w:w="1180" w:type="dxa"/>
+            <w:tcW w:w="2547" w:type="dxa"/>
             <w:tcBorders>
               <w:top w:val="nil"/>
               <w:left w:val="single" w:sz="4" w:space="0" w:color="3F3F3F"/>
@@ -889,7 +1061,7 @@
             </w:tcBorders>
             <w:shd w:val="clear" w:color="000000" w:fill="F2F2F2"/>
             <w:noWrap/>
-            <w:vAlign w:val="bottom"/>
+            <w:vAlign w:val="center"/>
             <w:hideMark/>
           </w:tcPr>
           <w:p>
@@ -897,28 +1069,44 @@
               <w:spacing w:after="0" w:line="240" w:lineRule="auto"/>
               <w:jc w:val="center"/>
               <w:rPr>
-                <w:rFonts w:ascii="Calibri" w:eastAsia="Times New Roman" w:hAnsi="Calibri" w:cs="Calibri"/>
+                <w:rFonts w:ascii="Century" w:eastAsia="Times New Roman" w:hAnsi="Century" w:cs="Calibri"/>
                 <w:b/>
                 <w:bCs/>
                 <w:color w:val="3F3F3F"/>
+                <w:sz w:val="24"/>
+                <w:szCs w:val="24"/>
                 <w:lang w:eastAsia="pl-PL"/>
               </w:rPr>
             </w:pPr>
             <w:r>
               <w:rPr>
-                <w:rFonts w:ascii="Calibri" w:eastAsia="Times New Roman" w:hAnsi="Calibri" w:cs="Calibri"/>
+                <w:rFonts w:ascii="Century" w:eastAsia="Times New Roman" w:hAnsi="Century" w:cs="Calibri"/>
                 <w:b/>
                 <w:bCs/>
                 <w:color w:val="3F3F3F"/>
+                <w:sz w:val="24"/>
+                <w:szCs w:val="24"/>
                 <w:lang w:eastAsia="pl-PL"/>
               </w:rPr>
-              <w:t>firewall</w:t>
+              <w:t>F</w:t>
+            </w:r>
+            <w:r>
+              <w:rPr>
+                <w:rFonts w:ascii="Century" w:eastAsia="Times New Roman" w:hAnsi="Century" w:cs="Calibri"/>
+                <w:b/>
+                <w:bCs/>
+                <w:color w:val="3F3F3F"/>
+                <w:sz w:val="24"/>
+                <w:szCs w:val="24"/>
+                <w:lang w:eastAsia="pl-PL"/>
+              </w:rPr>
+              <w:t>irewall</w:t>
             </w:r>
           </w:p>
         </w:tc>
         <w:tc>
           <w:tcPr>
-            <w:tcW w:w="1660" w:type="dxa"/>
+            <w:tcW w:w="3685" w:type="dxa"/>
             <w:tcBorders>
               <w:top w:val="nil"/>
               <w:left w:val="nil"/>
@@ -927,27 +1115,31 @@
             </w:tcBorders>
             <w:shd w:val="clear" w:color="000000" w:fill="F2F2F2"/>
             <w:noWrap/>
-            <w:vAlign w:val="bottom"/>
+            <w:vAlign w:val="center"/>
             <w:hideMark/>
           </w:tcPr>
           <w:p>
             <w:pPr>
               <w:spacing w:after="0" w:line="240" w:lineRule="auto"/>
-              <w:jc w:val="right"/>
+              <w:jc w:val="center"/>
               <w:rPr>
-                <w:rFonts w:ascii="Calibri" w:eastAsia="Times New Roman" w:hAnsi="Calibri" w:cs="Calibri"/>
+                <w:rFonts w:ascii="Century" w:eastAsia="Times New Roman" w:hAnsi="Century" w:cs="Calibri"/>
                 <w:b/>
                 <w:bCs/>
                 <w:color w:val="3F3F3F"/>
+                <w:sz w:val="24"/>
+                <w:szCs w:val="24"/>
                 <w:lang w:eastAsia="pl-PL"/>
               </w:rPr>
             </w:pPr>
             <w:r>
               <w:rPr>
-                <w:rFonts w:ascii="Calibri" w:eastAsia="Times New Roman" w:hAnsi="Calibri" w:cs="Calibri"/>
+                <w:rFonts w:ascii="Century" w:eastAsia="Times New Roman" w:hAnsi="Century" w:cs="Calibri"/>
                 <w:b/>
                 <w:bCs/>
                 <w:color w:val="3F3F3F"/>
+                <w:sz w:val="24"/>
+                <w:szCs w:val="24"/>
                 <w:lang w:eastAsia="pl-PL"/>
               </w:rPr>
               <w:t>2</w:t>
@@ -962,7 +1154,7 @@
         </w:trPr>
         <w:tc>
           <w:tcPr>
-            <w:tcW w:w="1180" w:type="dxa"/>
+            <w:tcW w:w="2547" w:type="dxa"/>
             <w:tcBorders>
               <w:top w:val="nil"/>
               <w:left w:val="single" w:sz="4" w:space="0" w:color="3F3F3F"/>
@@ -971,7 +1163,7 @@
             </w:tcBorders>
             <w:shd w:val="clear" w:color="000000" w:fill="F2F2F2"/>
             <w:noWrap/>
-            <w:vAlign w:val="bottom"/>
+            <w:vAlign w:val="center"/>
             <w:hideMark/>
           </w:tcPr>
           <w:p>
@@ -979,28 +1171,44 @@
               <w:spacing w:after="0" w:line="240" w:lineRule="auto"/>
               <w:jc w:val="center"/>
               <w:rPr>
-                <w:rFonts w:ascii="Calibri" w:eastAsia="Times New Roman" w:hAnsi="Calibri" w:cs="Calibri"/>
+                <w:rFonts w:ascii="Century" w:eastAsia="Times New Roman" w:hAnsi="Century" w:cs="Calibri"/>
                 <w:b/>
                 <w:bCs/>
                 <w:color w:val="3F3F3F"/>
+                <w:sz w:val="24"/>
+                <w:szCs w:val="24"/>
                 <w:lang w:eastAsia="pl-PL"/>
               </w:rPr>
             </w:pPr>
             <w:r>
               <w:rPr>
-                <w:rFonts w:ascii="Calibri" w:eastAsia="Times New Roman" w:hAnsi="Calibri" w:cs="Calibri"/>
+                <w:rFonts w:ascii="Century" w:eastAsia="Times New Roman" w:hAnsi="Century" w:cs="Calibri"/>
                 <w:b/>
                 <w:bCs/>
                 <w:color w:val="3F3F3F"/>
+                <w:sz w:val="24"/>
+                <w:szCs w:val="24"/>
                 <w:lang w:eastAsia="pl-PL"/>
               </w:rPr>
-              <w:t>router</w:t>
+              <w:t>R</w:t>
+            </w:r>
+            <w:r>
+              <w:rPr>
+                <w:rFonts w:ascii="Century" w:eastAsia="Times New Roman" w:hAnsi="Century" w:cs="Calibri"/>
+                <w:b/>
+                <w:bCs/>
+                <w:color w:val="3F3F3F"/>
+                <w:sz w:val="24"/>
+                <w:szCs w:val="24"/>
+                <w:lang w:eastAsia="pl-PL"/>
+              </w:rPr>
+              <w:t>outer</w:t>
             </w:r>
           </w:p>
         </w:tc>
         <w:tc>
           <w:tcPr>
-            <w:tcW w:w="1660" w:type="dxa"/>
+            <w:tcW w:w="3685" w:type="dxa"/>
             <w:tcBorders>
               <w:top w:val="nil"/>
               <w:left w:val="nil"/>
@@ -1009,27 +1217,31 @@
             </w:tcBorders>
             <w:shd w:val="clear" w:color="000000" w:fill="F2F2F2"/>
             <w:noWrap/>
-            <w:vAlign w:val="bottom"/>
+            <w:vAlign w:val="center"/>
             <w:hideMark/>
           </w:tcPr>
           <w:p>
             <w:pPr>
               <w:spacing w:after="0" w:line="240" w:lineRule="auto"/>
-              <w:jc w:val="right"/>
+              <w:jc w:val="center"/>
               <w:rPr>
-                <w:rFonts w:ascii="Calibri" w:eastAsia="Times New Roman" w:hAnsi="Calibri" w:cs="Calibri"/>
+                <w:rFonts w:ascii="Century" w:eastAsia="Times New Roman" w:hAnsi="Century" w:cs="Calibri"/>
                 <w:b/>
                 <w:bCs/>
                 <w:color w:val="3F3F3F"/>
+                <w:sz w:val="24"/>
+                <w:szCs w:val="24"/>
                 <w:lang w:eastAsia="pl-PL"/>
               </w:rPr>
             </w:pPr>
             <w:r>
               <w:rPr>
-                <w:rFonts w:ascii="Calibri" w:eastAsia="Times New Roman" w:hAnsi="Calibri" w:cs="Calibri"/>
+                <w:rFonts w:ascii="Century" w:eastAsia="Times New Roman" w:hAnsi="Century" w:cs="Calibri"/>
                 <w:b/>
                 <w:bCs/>
                 <w:color w:val="3F3F3F"/>
+                <w:sz w:val="24"/>
+                <w:szCs w:val="24"/>
                 <w:lang w:eastAsia="pl-PL"/>
               </w:rPr>
               <w:t>2</w:t>
@@ -1043,85 +1255,52 @@
         <w:spacing w:after="0" w:line="276" w:lineRule="auto"/>
         <w:jc w:val="center"/>
         <w:rPr>
-          <w:sz w:val="28"/>
-          <w:szCs w:val="28"/>
-        </w:rPr>
-      </w:pPr>
-    </w:p>
-    <w:p>
-      <w:pPr>
-        <w:spacing w:after="0" w:line="276" w:lineRule="auto"/>
-        <w:ind w:firstLine="708"/>
-        <w:jc w:val="both"/>
-        <w:rPr>
-          <w:sz w:val="28"/>
-          <w:szCs w:val="28"/>
-        </w:rPr>
-      </w:pPr>
-    </w:p>
-    <w:p>
-      <w:pPr>
-        <w:spacing w:after="0" w:line="276" w:lineRule="auto"/>
-        <w:ind w:firstLine="708"/>
-        <w:jc w:val="both"/>
-        <w:rPr>
-          <w:sz w:val="28"/>
-          <w:szCs w:val="28"/>
-        </w:rPr>
-      </w:pPr>
-    </w:p>
-    <w:p>
-      <w:pPr>
-        <w:spacing w:after="0" w:line="276" w:lineRule="auto"/>
-        <w:ind w:firstLine="708"/>
-        <w:jc w:val="both"/>
-        <w:rPr>
-          <w:sz w:val="28"/>
-          <w:szCs w:val="28"/>
-        </w:rPr>
-      </w:pPr>
-    </w:p>
-    <w:p>
-      <w:pPr>
-        <w:spacing w:after="0" w:line="276" w:lineRule="auto"/>
-        <w:ind w:firstLine="708"/>
-        <w:jc w:val="both"/>
-        <w:rPr>
-          <w:sz w:val="28"/>
-          <w:szCs w:val="28"/>
-        </w:rPr>
-      </w:pPr>
-    </w:p>
-    <w:p>
-      <w:pPr>
-        <w:spacing w:after="0" w:line="276" w:lineRule="auto"/>
-        <w:ind w:firstLine="708"/>
-        <w:jc w:val="both"/>
-        <w:rPr>
-          <w:sz w:val="28"/>
-          <w:szCs w:val="28"/>
-        </w:rPr>
-      </w:pPr>
-    </w:p>
-    <w:p>
-      <w:pPr>
-        <w:spacing w:after="0" w:line="276" w:lineRule="auto"/>
-        <w:ind w:firstLine="708"/>
-        <w:jc w:val="both"/>
-        <w:rPr>
-          <w:sz w:val="28"/>
-          <w:szCs w:val="28"/>
-        </w:rPr>
-      </w:pPr>
-    </w:p>
-    <w:p>
-      <w:pPr>
-        <w:spacing w:after="0" w:line="276" w:lineRule="auto"/>
-        <w:ind w:firstLine="708"/>
-        <w:jc w:val="both"/>
-        <w:rPr>
-          <w:sz w:val="28"/>
-          <w:szCs w:val="28"/>
+          <w:rFonts w:ascii="Century" w:hAnsi="Century"/>
+          <w:sz w:val="24"/>
+          <w:szCs w:val="24"/>
+        </w:rPr>
+      </w:pPr>
+      <w:r>
+        <w:rPr>
+          <w:rFonts w:ascii="Century" w:hAnsi="Century"/>
+          <w:b/>
+          <w:sz w:val="24"/>
+          <w:szCs w:val="24"/>
+        </w:rPr>
+        <w:t>Tabela 1.</w:t>
+      </w:r>
+      <w:r>
+        <w:rPr>
+          <w:rFonts w:ascii="Century" w:hAnsi="Century"/>
+          <w:sz w:val="24"/>
+          <w:szCs w:val="24"/>
+        </w:rPr>
+        <w:t xml:space="preserve"> Założone czasy naprawy (MTTR) poszczególnych elementów</w:t>
+      </w:r>
+    </w:p>
+    <w:p>
+      <w:pPr>
+        <w:pStyle w:val="Nagwek1"/>
+        <w:numPr>
+          <w:ilvl w:val="0"/>
+          <w:numId w:val="7"/>
+        </w:numPr>
+      </w:pPr>
+      <w:r>
+        <w:lastRenderedPageBreak/>
+        <w:t>Przykładowe wyniki eksperymentu</w:t>
+      </w:r>
+    </w:p>
+    <w:p>
+      <w:pPr>
+        <w:pStyle w:val="Akapitzlist"/>
+        <w:spacing w:after="0" w:line="276" w:lineRule="auto"/>
+        <w:ind w:left="1080"/>
+        <w:jc w:val="both"/>
+        <w:rPr>
+          <w:rFonts w:ascii="Century" w:hAnsi="Century"/>
+          <w:sz w:val="24"/>
+          <w:szCs w:val="24"/>
         </w:rPr>
       </w:pPr>
     </w:p>
@@ -1130,58 +1309,47 @@
         <w:pStyle w:val="Akapitzlist"/>
         <w:numPr>
           <w:ilvl w:val="0"/>
-          <w:numId w:val="2"/>
+          <w:numId w:val="6"/>
         </w:numPr>
         <w:spacing w:after="0" w:line="276" w:lineRule="auto"/>
         <w:jc w:val="both"/>
         <w:rPr>
-          <w:sz w:val="28"/>
-          <w:szCs w:val="28"/>
-        </w:rPr>
-      </w:pPr>
-      <w:r>
-        <w:rPr>
-          <w:sz w:val="28"/>
-          <w:szCs w:val="28"/>
-        </w:rPr>
-        <w:lastRenderedPageBreak/>
-        <w:t>Przykładowe wyniki eksperymentu</w:t>
-      </w:r>
-    </w:p>
-    <w:p>
-      <w:pPr>
-        <w:spacing w:after="0" w:line="276" w:lineRule="auto"/>
-        <w:jc w:val="both"/>
-        <w:rPr>
-          <w:sz w:val="28"/>
-          <w:szCs w:val="28"/>
-        </w:rPr>
-      </w:pPr>
-      <w:r>
-        <w:rPr>
-          <w:sz w:val="28"/>
-          <w:szCs w:val="28"/>
-        </w:rPr>
-        <w:t>Przykład nr 1:</w:t>
-      </w:r>
-    </w:p>
-    <w:p>
-      <w:pPr>
-        <w:spacing w:after="0" w:line="276" w:lineRule="auto"/>
-        <w:jc w:val="both"/>
-        <w:rPr>
-          <w:sz w:val="28"/>
-          <w:szCs w:val="28"/>
-        </w:rPr>
-      </w:pPr>
-    </w:p>
-    <w:p>
-      <w:pPr>
-        <w:spacing w:after="0" w:line="276" w:lineRule="auto"/>
-        <w:jc w:val="both"/>
-        <w:rPr>
-          <w:sz w:val="28"/>
-          <w:szCs w:val="28"/>
+          <w:rFonts w:ascii="Century" w:hAnsi="Century"/>
+          <w:sz w:val="24"/>
+          <w:szCs w:val="24"/>
+        </w:rPr>
+      </w:pPr>
+    </w:p>
+    <w:p>
+      <w:pPr>
+        <w:pStyle w:val="Tytu"/>
+      </w:pPr>
+      <w:r>
+        <w:t>Założenie: otrzymanie niezawodności przeciętnej konfiguracji</w:t>
+      </w:r>
+    </w:p>
+    <w:p>
+      <w:pPr>
+        <w:pStyle w:val="Akapitzlist"/>
+        <w:spacing w:after="0" w:line="276" w:lineRule="auto"/>
+        <w:jc w:val="both"/>
+        <w:rPr>
+          <w:rFonts w:ascii="Century" w:hAnsi="Century"/>
+          <w:sz w:val="24"/>
+          <w:szCs w:val="24"/>
+        </w:rPr>
+      </w:pPr>
+    </w:p>
+    <w:p>
+      <w:pPr>
+        <w:pStyle w:val="Akapitzlist"/>
+        <w:spacing w:after="0" w:line="276" w:lineRule="auto"/>
+        <w:ind w:left="0"/>
+        <w:jc w:val="center"/>
+        <w:rPr>
+          <w:rFonts w:ascii="Century" w:hAnsi="Century"/>
+          <w:sz w:val="24"/>
+          <w:szCs w:val="24"/>
         </w:rPr>
       </w:pPr>
       <w:r>
@@ -1190,10 +1358,10 @@
           <w:lang w:eastAsia="pl-PL"/>
         </w:rPr>
         <w:drawing>
-          <wp:inline distT="0" distB="0" distL="0" distR="0" wp14:anchorId="08FE47D5" wp14:editId="6D793449">
-            <wp:extent cx="5760720" cy="5135880"/>
-            <wp:effectExtent l="0" t="0" r="0" b="7620"/>
-            <wp:docPr id="1" name="Obraz 1"/>
+          <wp:inline distT="0" distB="0" distL="0" distR="0" wp14:anchorId="71D76311" wp14:editId="4363F937">
+            <wp:extent cx="5760720" cy="4840605"/>
+            <wp:effectExtent l="0" t="0" r="0" b="0"/>
+            <wp:docPr id="4" name="Obraz 4"/>
             <wp:cNvGraphicFramePr>
               <a:graphicFrameLocks xmlns:a="http://schemas.openxmlformats.org/drawingml/2006/main" noChangeAspect="1"/>
             </wp:cNvGraphicFramePr>
@@ -1213,7 +1381,7 @@
                   <pic:spPr>
                     <a:xfrm>
                       <a:off x="0" y="0"/>
-                      <a:ext cx="5760720" cy="5135880"/>
+                      <a:ext cx="5760720" cy="4840605"/>
                     </a:xfrm>
                     <a:prstGeom prst="rect">
                       <a:avLst/>
@@ -1229,147 +1397,246 @@
     <w:p>
       <w:pPr>
         <w:spacing w:after="0" w:line="276" w:lineRule="auto"/>
-        <w:jc w:val="both"/>
-        <w:rPr>
-          <w:sz w:val="28"/>
-          <w:szCs w:val="28"/>
-        </w:rPr>
-      </w:pPr>
-    </w:p>
-    <w:p>
-      <w:pPr>
-        <w:spacing w:after="0" w:line="276" w:lineRule="auto"/>
-        <w:jc w:val="both"/>
-        <w:rPr>
-          <w:sz w:val="28"/>
-          <w:szCs w:val="28"/>
-        </w:rPr>
-      </w:pPr>
-    </w:p>
-    <w:p>
-      <w:pPr>
-        <w:spacing w:after="0" w:line="276" w:lineRule="auto"/>
-        <w:rPr>
-          <w:sz w:val="28"/>
-          <w:szCs w:val="28"/>
-        </w:rPr>
-      </w:pPr>
-    </w:p>
-    <w:p>
-      <w:pPr>
-        <w:spacing w:after="0" w:line="276" w:lineRule="auto"/>
-        <w:rPr>
-          <w:sz w:val="28"/>
-          <w:szCs w:val="28"/>
-        </w:rPr>
-      </w:pPr>
-    </w:p>
-    <w:p>
-      <w:pPr>
-        <w:spacing w:after="0" w:line="276" w:lineRule="auto"/>
-        <w:rPr>
-          <w:sz w:val="28"/>
-          <w:szCs w:val="28"/>
-        </w:rPr>
-      </w:pPr>
-    </w:p>
-    <w:p>
-      <w:pPr>
-        <w:spacing w:after="0" w:line="276" w:lineRule="auto"/>
-        <w:rPr>
-          <w:sz w:val="28"/>
-          <w:szCs w:val="28"/>
-        </w:rPr>
-      </w:pPr>
-    </w:p>
-    <w:p>
-      <w:pPr>
-        <w:spacing w:after="0" w:line="276" w:lineRule="auto"/>
-        <w:rPr>
-          <w:sz w:val="28"/>
-          <w:szCs w:val="28"/>
-        </w:rPr>
-      </w:pPr>
-    </w:p>
-    <w:p>
-      <w:pPr>
-        <w:spacing w:after="0" w:line="276" w:lineRule="auto"/>
-        <w:rPr>
-          <w:sz w:val="28"/>
-          <w:szCs w:val="28"/>
-        </w:rPr>
-      </w:pPr>
-    </w:p>
-    <w:p>
-      <w:pPr>
-        <w:spacing w:after="0" w:line="276" w:lineRule="auto"/>
-        <w:rPr>
-          <w:sz w:val="28"/>
-          <w:szCs w:val="28"/>
-        </w:rPr>
-      </w:pPr>
-    </w:p>
-    <w:p>
-      <w:pPr>
-        <w:spacing w:after="0" w:line="276" w:lineRule="auto"/>
-        <w:rPr>
-          <w:sz w:val="28"/>
-          <w:szCs w:val="28"/>
-        </w:rPr>
-      </w:pPr>
-    </w:p>
-    <w:p>
-      <w:pPr>
-        <w:spacing w:after="0" w:line="276" w:lineRule="auto"/>
-        <w:rPr>
-          <w:sz w:val="28"/>
-          <w:szCs w:val="28"/>
-        </w:rPr>
-      </w:pPr>
-    </w:p>
-    <w:p>
-      <w:pPr>
-        <w:spacing w:after="0" w:line="276" w:lineRule="auto"/>
-        <w:rPr>
-          <w:sz w:val="28"/>
-          <w:szCs w:val="28"/>
-        </w:rPr>
-      </w:pPr>
-    </w:p>
-    <w:p>
-      <w:pPr>
-        <w:spacing w:after="0" w:line="276" w:lineRule="auto"/>
-        <w:rPr>
-          <w:sz w:val="28"/>
-          <w:szCs w:val="28"/>
-        </w:rPr>
-      </w:pPr>
-      <w:bookmarkStart w:id="0" w:name="_GoBack"/>
-      <w:bookmarkEnd w:id="0"/>
-      <w:r>
-        <w:rPr>
-          <w:sz w:val="28"/>
-          <w:szCs w:val="28"/>
-        </w:rPr>
-        <w:lastRenderedPageBreak/>
-        <w:t>Przykład nr 2:</w:t>
-      </w:r>
-    </w:p>
-    <w:p>
-      <w:pPr>
-        <w:spacing w:after="0" w:line="276" w:lineRule="auto"/>
-        <w:rPr>
-          <w:sz w:val="28"/>
-          <w:szCs w:val="28"/>
-        </w:rPr>
-      </w:pPr>
-    </w:p>
-    <w:p>
-      <w:pPr>
-        <w:spacing w:after="0" w:line="276" w:lineRule="auto"/>
-        <w:rPr>
-          <w:sz w:val="28"/>
-          <w:szCs w:val="28"/>
+        <w:jc w:val="center"/>
+        <w:rPr>
+          <w:rFonts w:ascii="Century" w:hAnsi="Century"/>
+          <w:sz w:val="24"/>
+          <w:szCs w:val="24"/>
+        </w:rPr>
+      </w:pPr>
+      <w:r>
+        <w:rPr>
+          <w:rFonts w:ascii="Century" w:hAnsi="Century"/>
+          <w:b/>
+          <w:sz w:val="24"/>
+          <w:szCs w:val="24"/>
+        </w:rPr>
+        <w:t>Rysunek 1.</w:t>
+      </w:r>
+      <w:r>
+        <w:rPr>
+          <w:rFonts w:ascii="Century" w:hAnsi="Century"/>
+          <w:sz w:val="24"/>
+          <w:szCs w:val="24"/>
+        </w:rPr>
+        <w:t xml:space="preserve"> Otrzymane rezultaty dla </w:t>
+      </w:r>
+      <w:r>
+        <w:rPr>
+          <w:rFonts w:ascii="Century" w:hAnsi="Century"/>
+          <w:sz w:val="24"/>
+          <w:szCs w:val="24"/>
+        </w:rPr>
+        <w:t>przeciętnej</w:t>
+      </w:r>
+      <w:r>
+        <w:rPr>
+          <w:rFonts w:ascii="Century" w:hAnsi="Century"/>
+          <w:sz w:val="24"/>
+          <w:szCs w:val="24"/>
+        </w:rPr>
+        <w:t xml:space="preserve"> konfiguracji</w:t>
+      </w:r>
+    </w:p>
+    <w:p>
+      <w:pPr>
+        <w:pStyle w:val="Akapitzlist"/>
+        <w:spacing w:after="0" w:line="276" w:lineRule="auto"/>
+        <w:ind w:left="1080"/>
+        <w:jc w:val="both"/>
+        <w:rPr>
+          <w:rFonts w:ascii="Century" w:hAnsi="Century"/>
+          <w:sz w:val="24"/>
+          <w:szCs w:val="24"/>
+        </w:rPr>
+      </w:pPr>
+    </w:p>
+    <w:p>
+      <w:pPr>
+        <w:pStyle w:val="Akapitzlist"/>
+        <w:spacing w:after="0" w:line="276" w:lineRule="auto"/>
+        <w:ind w:left="1080"/>
+        <w:jc w:val="both"/>
+        <w:rPr>
+          <w:rFonts w:ascii="Century" w:hAnsi="Century"/>
+          <w:sz w:val="24"/>
+          <w:szCs w:val="24"/>
+        </w:rPr>
+      </w:pPr>
+    </w:p>
+    <w:p>
+      <w:pPr>
+        <w:pStyle w:val="Akapitzlist"/>
+        <w:spacing w:after="0" w:line="276" w:lineRule="auto"/>
+        <w:ind w:left="0" w:firstLine="708"/>
+        <w:jc w:val="both"/>
+        <w:rPr>
+          <w:rFonts w:ascii="Century" w:hAnsi="Century"/>
+          <w:sz w:val="24"/>
+          <w:szCs w:val="24"/>
+        </w:rPr>
+      </w:pPr>
+      <w:r>
+        <w:rPr>
+          <w:rFonts w:ascii="Century" w:hAnsi="Century"/>
+          <w:sz w:val="24"/>
+          <w:szCs w:val="24"/>
+        </w:rPr>
+        <w:t>Komentarz: system składający się z przeciętnych składników charakteryzuje się bardzo dobrą niezawodnością, jednak ma też dość wysoką cenę.</w:t>
+      </w:r>
+    </w:p>
+    <w:p>
+      <w:pPr>
+        <w:pStyle w:val="Akapitzlist"/>
+        <w:spacing w:after="0" w:line="276" w:lineRule="auto"/>
+        <w:ind w:left="1080"/>
+        <w:jc w:val="both"/>
+        <w:rPr>
+          <w:rFonts w:ascii="Century" w:hAnsi="Century"/>
+          <w:sz w:val="24"/>
+          <w:szCs w:val="24"/>
+        </w:rPr>
+      </w:pPr>
+    </w:p>
+    <w:p>
+      <w:pPr>
+        <w:pStyle w:val="Akapitzlist"/>
+        <w:spacing w:after="0" w:line="276" w:lineRule="auto"/>
+        <w:ind w:left="1080"/>
+        <w:jc w:val="both"/>
+        <w:rPr>
+          <w:rFonts w:ascii="Century" w:hAnsi="Century"/>
+          <w:sz w:val="24"/>
+          <w:szCs w:val="24"/>
+        </w:rPr>
+      </w:pPr>
+    </w:p>
+    <w:p>
+      <w:pPr>
+        <w:pStyle w:val="Akapitzlist"/>
+        <w:spacing w:after="0" w:line="276" w:lineRule="auto"/>
+        <w:ind w:left="1080"/>
+        <w:jc w:val="both"/>
+        <w:rPr>
+          <w:rFonts w:ascii="Century" w:hAnsi="Century"/>
+          <w:sz w:val="24"/>
+          <w:szCs w:val="24"/>
+        </w:rPr>
+      </w:pPr>
+    </w:p>
+    <w:p>
+      <w:pPr>
+        <w:pStyle w:val="Akapitzlist"/>
+        <w:spacing w:after="0" w:line="276" w:lineRule="auto"/>
+        <w:ind w:left="1080"/>
+        <w:jc w:val="both"/>
+        <w:rPr>
+          <w:rFonts w:ascii="Century" w:hAnsi="Century"/>
+          <w:sz w:val="24"/>
+          <w:szCs w:val="24"/>
+        </w:rPr>
+      </w:pPr>
+    </w:p>
+    <w:p>
+      <w:pPr>
+        <w:pStyle w:val="Akapitzlist"/>
+        <w:spacing w:after="0" w:line="276" w:lineRule="auto"/>
+        <w:ind w:left="1080"/>
+        <w:jc w:val="both"/>
+        <w:rPr>
+          <w:rFonts w:ascii="Century" w:hAnsi="Century"/>
+          <w:sz w:val="24"/>
+          <w:szCs w:val="24"/>
+        </w:rPr>
+      </w:pPr>
+    </w:p>
+    <w:p>
+      <w:pPr>
+        <w:pStyle w:val="Akapitzlist"/>
+        <w:spacing w:after="0" w:line="276" w:lineRule="auto"/>
+        <w:ind w:left="1080"/>
+        <w:jc w:val="both"/>
+        <w:rPr>
+          <w:rFonts w:ascii="Century" w:hAnsi="Century"/>
+          <w:sz w:val="24"/>
+          <w:szCs w:val="24"/>
+        </w:rPr>
+      </w:pPr>
+    </w:p>
+    <w:p>
+      <w:pPr>
+        <w:pStyle w:val="Akapitzlist"/>
+        <w:spacing w:after="0" w:line="276" w:lineRule="auto"/>
+        <w:ind w:left="1080"/>
+        <w:jc w:val="both"/>
+        <w:rPr>
+          <w:rFonts w:ascii="Century" w:hAnsi="Century"/>
+          <w:sz w:val="24"/>
+          <w:szCs w:val="24"/>
+        </w:rPr>
+      </w:pPr>
+    </w:p>
+    <w:p>
+      <w:pPr>
+        <w:pStyle w:val="Akapitzlist"/>
+        <w:spacing w:after="0" w:line="276" w:lineRule="auto"/>
+        <w:ind w:left="1080"/>
+        <w:jc w:val="both"/>
+        <w:rPr>
+          <w:rFonts w:ascii="Century" w:hAnsi="Century"/>
+          <w:sz w:val="24"/>
+          <w:szCs w:val="24"/>
+        </w:rPr>
+      </w:pPr>
+    </w:p>
+    <w:p>
+      <w:pPr>
+        <w:pStyle w:val="Akapitzlist"/>
+        <w:spacing w:after="0" w:line="276" w:lineRule="auto"/>
+        <w:ind w:left="1080"/>
+        <w:jc w:val="both"/>
+        <w:rPr>
+          <w:rFonts w:ascii="Century" w:hAnsi="Century"/>
+          <w:sz w:val="24"/>
+          <w:szCs w:val="24"/>
+        </w:rPr>
+      </w:pPr>
+    </w:p>
+    <w:p>
+      <w:pPr>
+        <w:pStyle w:val="Akapitzlist"/>
+        <w:numPr>
+          <w:ilvl w:val="0"/>
+          <w:numId w:val="6"/>
+        </w:numPr>
+        <w:spacing w:after="0" w:line="276" w:lineRule="auto"/>
+        <w:jc w:val="both"/>
+        <w:rPr>
+          <w:rFonts w:ascii="Century" w:hAnsi="Century"/>
+          <w:sz w:val="24"/>
+          <w:szCs w:val="24"/>
+        </w:rPr>
+      </w:pPr>
+    </w:p>
+    <w:p>
+      <w:pPr>
+        <w:pStyle w:val="Tytu"/>
+      </w:pPr>
+      <w:r>
+        <w:t xml:space="preserve">Założenie: otrzymanie niezawodności możliwie najtańszego </w:t>
+      </w:r>
+      <w:r>
+        <w:t>systemu z dostępnych elementów.</w:t>
+      </w:r>
+    </w:p>
+    <w:p>
+      <w:pPr>
+        <w:spacing w:after="0" w:line="276" w:lineRule="auto"/>
+        <w:jc w:val="both"/>
+        <w:rPr>
+          <w:rFonts w:ascii="Century" w:hAnsi="Century"/>
+          <w:sz w:val="24"/>
+          <w:szCs w:val="24"/>
         </w:rPr>
       </w:pPr>
       <w:r>
@@ -1378,10 +1645,10 @@
           <w:lang w:eastAsia="pl-PL"/>
         </w:rPr>
         <w:drawing>
-          <wp:inline distT="0" distB="0" distL="0" distR="0" wp14:anchorId="74C65546" wp14:editId="4AC0AA8B">
-            <wp:extent cx="5760720" cy="5083810"/>
-            <wp:effectExtent l="0" t="0" r="0" b="2540"/>
-            <wp:docPr id="2" name="Obraz 2"/>
+          <wp:inline distT="0" distB="0" distL="0" distR="0" wp14:anchorId="26C7445F" wp14:editId="1B91718E">
+            <wp:extent cx="5760720" cy="4817745"/>
+            <wp:effectExtent l="0" t="0" r="0" b="1905"/>
+            <wp:docPr id="3" name="Obraz 3"/>
             <wp:cNvGraphicFramePr>
               <a:graphicFrameLocks xmlns:a="http://schemas.openxmlformats.org/drawingml/2006/main" noChangeAspect="1"/>
             </wp:cNvGraphicFramePr>
@@ -1401,7 +1668,7 @@
                   <pic:spPr>
                     <a:xfrm>
                       <a:off x="0" y="0"/>
-                      <a:ext cx="5760720" cy="5083810"/>
+                      <a:ext cx="5760720" cy="4817745"/>
                     </a:xfrm>
                     <a:prstGeom prst="rect">
                       <a:avLst/>
@@ -1417,20 +1684,228 @@
     <w:p>
       <w:pPr>
         <w:spacing w:after="0" w:line="276" w:lineRule="auto"/>
-        <w:jc w:val="both"/>
-        <w:rPr>
-          <w:sz w:val="28"/>
-          <w:szCs w:val="28"/>
-        </w:rPr>
-      </w:pPr>
-    </w:p>
-    <w:p>
-      <w:pPr>
-        <w:spacing w:after="0" w:line="276" w:lineRule="auto"/>
-        <w:jc w:val="both"/>
-        <w:rPr>
-          <w:sz w:val="36"/>
-          <w:szCs w:val="28"/>
+        <w:jc w:val="center"/>
+        <w:rPr>
+          <w:rFonts w:ascii="Century" w:hAnsi="Century"/>
+          <w:sz w:val="24"/>
+          <w:szCs w:val="24"/>
+        </w:rPr>
+      </w:pPr>
+      <w:r>
+        <w:rPr>
+          <w:rFonts w:ascii="Century" w:hAnsi="Century"/>
+          <w:b/>
+          <w:sz w:val="24"/>
+          <w:szCs w:val="24"/>
+        </w:rPr>
+        <w:t xml:space="preserve">Rysunek </w:t>
+      </w:r>
+      <w:r>
+        <w:rPr>
+          <w:rFonts w:ascii="Century" w:hAnsi="Century"/>
+          <w:b/>
+          <w:sz w:val="24"/>
+          <w:szCs w:val="24"/>
+        </w:rPr>
+        <w:t>2</w:t>
+      </w:r>
+      <w:r>
+        <w:rPr>
+          <w:rFonts w:ascii="Century" w:hAnsi="Century"/>
+          <w:b/>
+          <w:sz w:val="24"/>
+          <w:szCs w:val="24"/>
+        </w:rPr>
+        <w:t>.</w:t>
+      </w:r>
+      <w:r>
+        <w:rPr>
+          <w:rFonts w:ascii="Century" w:hAnsi="Century"/>
+          <w:sz w:val="24"/>
+          <w:szCs w:val="24"/>
+        </w:rPr>
+        <w:t xml:space="preserve"> </w:t>
+      </w:r>
+      <w:r>
+        <w:rPr>
+          <w:rFonts w:ascii="Century" w:hAnsi="Century"/>
+          <w:sz w:val="24"/>
+          <w:szCs w:val="24"/>
+        </w:rPr>
+        <w:t>Otrzymane rezultaty dla najtańszej konfiguracji</w:t>
+      </w:r>
+    </w:p>
+    <w:p>
+      <w:pPr>
+        <w:spacing w:after="0" w:line="276" w:lineRule="auto"/>
+        <w:jc w:val="both"/>
+        <w:rPr>
+          <w:rFonts w:ascii="Century" w:hAnsi="Century"/>
+          <w:sz w:val="24"/>
+          <w:szCs w:val="24"/>
+        </w:rPr>
+      </w:pPr>
+    </w:p>
+    <w:p>
+      <w:pPr>
+        <w:spacing w:after="0" w:line="276" w:lineRule="auto"/>
+        <w:ind w:firstLine="708"/>
+        <w:jc w:val="both"/>
+        <w:rPr>
+          <w:rFonts w:ascii="Century" w:hAnsi="Century"/>
+          <w:sz w:val="24"/>
+          <w:szCs w:val="24"/>
+        </w:rPr>
+      </w:pPr>
+      <w:r>
+        <w:rPr>
+          <w:rFonts w:ascii="Century" w:hAnsi="Century"/>
+          <w:sz w:val="24"/>
+          <w:szCs w:val="24"/>
+        </w:rPr>
+        <w:t>Komentarz: Jak widać na rysunku, udało się otrzymać bardzo wydajny system za mniej niż 100 tysięcy złotych.</w:t>
+      </w:r>
+    </w:p>
+    <w:p>
+      <w:pPr>
+        <w:spacing w:after="0" w:line="276" w:lineRule="auto"/>
+        <w:jc w:val="both"/>
+        <w:rPr>
+          <w:rFonts w:ascii="Century" w:hAnsi="Century"/>
+          <w:sz w:val="24"/>
+          <w:szCs w:val="24"/>
+        </w:rPr>
+      </w:pPr>
+    </w:p>
+    <w:p>
+      <w:pPr>
+        <w:spacing w:after="0" w:line="276" w:lineRule="auto"/>
+        <w:jc w:val="both"/>
+        <w:rPr>
+          <w:rFonts w:ascii="Century" w:hAnsi="Century"/>
+          <w:sz w:val="24"/>
+          <w:szCs w:val="24"/>
+        </w:rPr>
+      </w:pPr>
+    </w:p>
+    <w:p>
+      <w:pPr>
+        <w:spacing w:after="0" w:line="276" w:lineRule="auto"/>
+        <w:jc w:val="both"/>
+        <w:rPr>
+          <w:rFonts w:ascii="Century" w:hAnsi="Century"/>
+          <w:sz w:val="24"/>
+          <w:szCs w:val="24"/>
+        </w:rPr>
+      </w:pPr>
+    </w:p>
+    <w:p>
+      <w:pPr>
+        <w:spacing w:after="0" w:line="276" w:lineRule="auto"/>
+        <w:jc w:val="both"/>
+        <w:rPr>
+          <w:rFonts w:ascii="Century" w:hAnsi="Century"/>
+          <w:sz w:val="24"/>
+          <w:szCs w:val="24"/>
+        </w:rPr>
+      </w:pPr>
+    </w:p>
+    <w:p>
+      <w:pPr>
+        <w:spacing w:after="0" w:line="276" w:lineRule="auto"/>
+        <w:jc w:val="both"/>
+        <w:rPr>
+          <w:rFonts w:ascii="Century" w:hAnsi="Century"/>
+          <w:sz w:val="24"/>
+          <w:szCs w:val="24"/>
+        </w:rPr>
+      </w:pPr>
+    </w:p>
+    <w:p>
+      <w:pPr>
+        <w:spacing w:after="0" w:line="276" w:lineRule="auto"/>
+        <w:jc w:val="both"/>
+        <w:rPr>
+          <w:rFonts w:ascii="Century" w:hAnsi="Century"/>
+          <w:sz w:val="24"/>
+          <w:szCs w:val="24"/>
+        </w:rPr>
+      </w:pPr>
+    </w:p>
+    <w:p>
+      <w:pPr>
+        <w:spacing w:after="0" w:line="276" w:lineRule="auto"/>
+        <w:jc w:val="both"/>
+        <w:rPr>
+          <w:rFonts w:ascii="Century" w:hAnsi="Century"/>
+          <w:sz w:val="24"/>
+          <w:szCs w:val="24"/>
+        </w:rPr>
+      </w:pPr>
+    </w:p>
+    <w:p>
+      <w:pPr>
+        <w:spacing w:after="0" w:line="276" w:lineRule="auto"/>
+        <w:jc w:val="both"/>
+        <w:rPr>
+          <w:rFonts w:ascii="Century" w:hAnsi="Century"/>
+          <w:sz w:val="24"/>
+          <w:szCs w:val="24"/>
+        </w:rPr>
+      </w:pPr>
+    </w:p>
+    <w:p>
+      <w:pPr>
+        <w:spacing w:after="0" w:line="276" w:lineRule="auto"/>
+        <w:jc w:val="both"/>
+        <w:rPr>
+          <w:rFonts w:ascii="Century" w:hAnsi="Century"/>
+          <w:sz w:val="24"/>
+          <w:szCs w:val="24"/>
+        </w:rPr>
+      </w:pPr>
+    </w:p>
+    <w:p>
+      <w:pPr>
+        <w:spacing w:after="0" w:line="276" w:lineRule="auto"/>
+        <w:jc w:val="both"/>
+        <w:rPr>
+          <w:rFonts w:ascii="Century" w:hAnsi="Century"/>
+          <w:sz w:val="24"/>
+          <w:szCs w:val="24"/>
+        </w:rPr>
+      </w:pPr>
+    </w:p>
+    <w:p>
+      <w:pPr>
+        <w:spacing w:after="0" w:line="276" w:lineRule="auto"/>
+        <w:jc w:val="both"/>
+        <w:rPr>
+          <w:rFonts w:ascii="Century" w:hAnsi="Century"/>
+          <w:sz w:val="24"/>
+          <w:szCs w:val="24"/>
+        </w:rPr>
+      </w:pPr>
+    </w:p>
+    <w:p>
+      <w:pPr>
+        <w:spacing w:after="0" w:line="276" w:lineRule="auto"/>
+        <w:jc w:val="both"/>
+        <w:rPr>
+          <w:rFonts w:ascii="Century" w:hAnsi="Century"/>
+          <w:sz w:val="24"/>
+          <w:szCs w:val="24"/>
+        </w:rPr>
+      </w:pPr>
+    </w:p>
+    <w:p>
+      <w:pPr>
+        <w:spacing w:after="0" w:line="276" w:lineRule="auto"/>
+        <w:jc w:val="both"/>
+        <w:rPr>
+          <w:rFonts w:ascii="Century" w:hAnsi="Century"/>
+          <w:sz w:val="24"/>
+          <w:szCs w:val="24"/>
         </w:rPr>
       </w:pPr>
     </w:p>
@@ -1439,18 +1914,273 @@
         <w:pStyle w:val="Akapitzlist"/>
         <w:numPr>
           <w:ilvl w:val="0"/>
-          <w:numId w:val="2"/>
+          <w:numId w:val="6"/>
         </w:numPr>
         <w:spacing w:after="0" w:line="276" w:lineRule="auto"/>
         <w:jc w:val="both"/>
         <w:rPr>
-          <w:sz w:val="28"/>
-        </w:rPr>
-      </w:pPr>
-      <w:r>
-        <w:rPr>
-          <w:sz w:val="28"/>
-        </w:rPr>
+          <w:rFonts w:ascii="Century" w:hAnsi="Century"/>
+          <w:sz w:val="24"/>
+          <w:szCs w:val="24"/>
+        </w:rPr>
+      </w:pPr>
+    </w:p>
+    <w:p>
+      <w:pPr>
+        <w:pStyle w:val="Tytu"/>
+      </w:pPr>
+      <w:r>
+        <w:t>Założenie: otrzymanie możliwie najbardziej dostępnego systemu.</w:t>
+      </w:r>
+    </w:p>
+    <w:p>
+      <w:pPr>
+        <w:spacing w:after="0" w:line="276" w:lineRule="auto"/>
+        <w:jc w:val="center"/>
+        <w:rPr>
+          <w:rFonts w:ascii="Century" w:hAnsi="Century"/>
+          <w:sz w:val="24"/>
+          <w:szCs w:val="24"/>
+        </w:rPr>
+      </w:pPr>
+      <w:r>
+        <w:rPr>
+          <w:noProof/>
+          <w:lang w:eastAsia="pl-PL"/>
+        </w:rPr>
+        <w:drawing>
+          <wp:inline distT="0" distB="0" distL="0" distR="0" wp14:anchorId="1725FDE0" wp14:editId="669E9A34">
+            <wp:extent cx="5760720" cy="4797425"/>
+            <wp:effectExtent l="0" t="0" r="0" b="3175"/>
+            <wp:docPr id="5" name="Obraz 5"/>
+            <wp:cNvGraphicFramePr>
+              <a:graphicFrameLocks xmlns:a="http://schemas.openxmlformats.org/drawingml/2006/main" noChangeAspect="1"/>
+            </wp:cNvGraphicFramePr>
+            <a:graphic xmlns:a="http://schemas.openxmlformats.org/drawingml/2006/main">
+              <a:graphicData uri="http://schemas.openxmlformats.org/drawingml/2006/picture">
+                <pic:pic xmlns:pic="http://schemas.openxmlformats.org/drawingml/2006/picture">
+                  <pic:nvPicPr>
+                    <pic:cNvPr id="1" name=""/>
+                    <pic:cNvPicPr/>
+                  </pic:nvPicPr>
+                  <pic:blipFill>
+                    <a:blip r:embed="rId9"/>
+                    <a:stretch>
+                      <a:fillRect/>
+                    </a:stretch>
+                  </pic:blipFill>
+                  <pic:spPr>
+                    <a:xfrm>
+                      <a:off x="0" y="0"/>
+                      <a:ext cx="5760720" cy="4797425"/>
+                    </a:xfrm>
+                    <a:prstGeom prst="rect">
+                      <a:avLst/>
+                    </a:prstGeom>
+                  </pic:spPr>
+                </pic:pic>
+              </a:graphicData>
+            </a:graphic>
+          </wp:inline>
+        </w:drawing>
+      </w:r>
+    </w:p>
+    <w:p>
+      <w:pPr>
+        <w:spacing w:after="0" w:line="276" w:lineRule="auto"/>
+        <w:jc w:val="center"/>
+        <w:rPr>
+          <w:rFonts w:ascii="Century" w:hAnsi="Century"/>
+          <w:sz w:val="24"/>
+          <w:szCs w:val="24"/>
+        </w:rPr>
+      </w:pPr>
+      <w:r>
+        <w:rPr>
+          <w:rFonts w:ascii="Century" w:hAnsi="Century"/>
+          <w:b/>
+          <w:sz w:val="24"/>
+          <w:szCs w:val="24"/>
+        </w:rPr>
+        <w:t xml:space="preserve">Rysunek </w:t>
+      </w:r>
+      <w:r>
+        <w:rPr>
+          <w:rFonts w:ascii="Century" w:hAnsi="Century"/>
+          <w:b/>
+          <w:sz w:val="24"/>
+          <w:szCs w:val="24"/>
+        </w:rPr>
+        <w:t>3</w:t>
+      </w:r>
+      <w:r>
+        <w:rPr>
+          <w:rFonts w:ascii="Century" w:hAnsi="Century"/>
+          <w:b/>
+          <w:sz w:val="24"/>
+          <w:szCs w:val="24"/>
+        </w:rPr>
+        <w:t>.</w:t>
+      </w:r>
+      <w:r>
+        <w:rPr>
+          <w:rFonts w:ascii="Century" w:hAnsi="Century"/>
+          <w:sz w:val="24"/>
+          <w:szCs w:val="24"/>
+        </w:rPr>
+        <w:t xml:space="preserve"> Otrzymane rezultaty dla </w:t>
+      </w:r>
+      <w:r>
+        <w:rPr>
+          <w:rFonts w:ascii="Century" w:hAnsi="Century"/>
+          <w:sz w:val="24"/>
+          <w:szCs w:val="24"/>
+        </w:rPr>
+        <w:t>najbardziej dostępnej</w:t>
+      </w:r>
+      <w:r>
+        <w:rPr>
+          <w:rFonts w:ascii="Century" w:hAnsi="Century"/>
+          <w:sz w:val="24"/>
+          <w:szCs w:val="24"/>
+        </w:rPr>
+        <w:t xml:space="preserve"> konfiguracji</w:t>
+      </w:r>
+    </w:p>
+    <w:p>
+      <w:pPr>
+        <w:spacing w:after="0" w:line="276" w:lineRule="auto"/>
+        <w:jc w:val="both"/>
+        <w:rPr>
+          <w:rFonts w:ascii="Century" w:hAnsi="Century"/>
+          <w:sz w:val="24"/>
+          <w:szCs w:val="24"/>
+        </w:rPr>
+      </w:pPr>
+    </w:p>
+    <w:p>
+      <w:pPr>
+        <w:spacing w:after="0" w:line="276" w:lineRule="auto"/>
+        <w:ind w:firstLine="708"/>
+        <w:jc w:val="both"/>
+        <w:rPr>
+          <w:rFonts w:ascii="Century" w:hAnsi="Century"/>
+          <w:sz w:val="24"/>
+          <w:szCs w:val="24"/>
+        </w:rPr>
+      </w:pPr>
+      <w:r>
+        <w:rPr>
+          <w:rFonts w:ascii="Century" w:hAnsi="Century"/>
+          <w:sz w:val="24"/>
+          <w:szCs w:val="24"/>
+        </w:rPr>
+        <w:t>Komentarz: najbardziej dostępna konfiguracja jest zdecydowanie droższa niż najtańsza</w:t>
+      </w:r>
+      <w:r>
+        <w:rPr>
+          <w:rFonts w:ascii="Century" w:hAnsi="Century"/>
+          <w:sz w:val="24"/>
+          <w:szCs w:val="24"/>
+        </w:rPr>
+        <w:t xml:space="preserve"> oraz przeciętna</w:t>
+      </w:r>
+      <w:r>
+        <w:rPr>
+          <w:rFonts w:ascii="Century" w:hAnsi="Century"/>
+          <w:sz w:val="24"/>
+          <w:szCs w:val="24"/>
+        </w:rPr>
+        <w:t>, jednak oferuje pewną różnicę w dostępności, która może być krytyczna w miejscach, które potrzebują maksymalnej niezawodności, jak szpitale, lotniska i banki.</w:t>
+      </w:r>
+    </w:p>
+    <w:p>
+      <w:pPr>
+        <w:spacing w:after="0" w:line="276" w:lineRule="auto"/>
+        <w:jc w:val="both"/>
+        <w:rPr>
+          <w:rFonts w:ascii="Century" w:hAnsi="Century"/>
+          <w:sz w:val="24"/>
+          <w:szCs w:val="24"/>
+        </w:rPr>
+      </w:pPr>
+    </w:p>
+    <w:p>
+      <w:pPr>
+        <w:spacing w:after="0" w:line="276" w:lineRule="auto"/>
+        <w:jc w:val="both"/>
+        <w:rPr>
+          <w:rFonts w:ascii="Century" w:hAnsi="Century"/>
+          <w:sz w:val="24"/>
+          <w:szCs w:val="24"/>
+        </w:rPr>
+      </w:pPr>
+    </w:p>
+    <w:p>
+      <w:pPr>
+        <w:spacing w:after="0" w:line="276" w:lineRule="auto"/>
+        <w:jc w:val="both"/>
+        <w:rPr>
+          <w:rFonts w:ascii="Century" w:hAnsi="Century"/>
+          <w:sz w:val="24"/>
+          <w:szCs w:val="24"/>
+        </w:rPr>
+      </w:pPr>
+    </w:p>
+    <w:p>
+      <w:pPr>
+        <w:spacing w:after="0" w:line="276" w:lineRule="auto"/>
+        <w:jc w:val="both"/>
+        <w:rPr>
+          <w:rFonts w:ascii="Century" w:hAnsi="Century"/>
+          <w:sz w:val="24"/>
+          <w:szCs w:val="24"/>
+        </w:rPr>
+      </w:pPr>
+    </w:p>
+    <w:p>
+      <w:pPr>
+        <w:spacing w:after="0" w:line="276" w:lineRule="auto"/>
+        <w:jc w:val="both"/>
+        <w:rPr>
+          <w:rFonts w:ascii="Century" w:hAnsi="Century"/>
+          <w:sz w:val="24"/>
+          <w:szCs w:val="24"/>
+        </w:rPr>
+      </w:pPr>
+    </w:p>
+    <w:p>
+      <w:pPr>
+        <w:spacing w:after="0" w:line="276" w:lineRule="auto"/>
+        <w:jc w:val="both"/>
+        <w:rPr>
+          <w:rFonts w:ascii="Century" w:hAnsi="Century"/>
+          <w:sz w:val="24"/>
+          <w:szCs w:val="24"/>
+        </w:rPr>
+      </w:pPr>
+    </w:p>
+    <w:p>
+      <w:pPr>
+        <w:spacing w:after="0" w:line="276" w:lineRule="auto"/>
+        <w:jc w:val="both"/>
+        <w:rPr>
+          <w:rFonts w:ascii="Century" w:hAnsi="Century"/>
+          <w:sz w:val="24"/>
+          <w:szCs w:val="24"/>
+        </w:rPr>
+      </w:pPr>
+    </w:p>
+    <w:p>
+      <w:pPr>
+        <w:pStyle w:val="Nagwek1"/>
+        <w:numPr>
+          <w:ilvl w:val="0"/>
+          <w:numId w:val="7"/>
+        </w:numPr>
+      </w:pPr>
+      <w:r>
+        <w:lastRenderedPageBreak/>
         <w:t>Analiza wyników</w:t>
       </w:r>
     </w:p>
@@ -1459,30 +2189,103 @@
         <w:spacing w:after="0" w:line="276" w:lineRule="auto"/>
         <w:jc w:val="both"/>
         <w:rPr>
-          <w:sz w:val="28"/>
-        </w:rPr>
-      </w:pPr>
-    </w:p>
-    <w:p>
-      <w:pPr>
-        <w:spacing w:after="0" w:line="276" w:lineRule="auto"/>
-        <w:jc w:val="both"/>
-        <w:rPr>
-          <w:sz w:val="28"/>
-        </w:rPr>
-      </w:pPr>
-      <w:r>
-        <w:rPr>
-          <w:sz w:val="28"/>
-        </w:rPr>
-        <w:t>Możemy zauważyć, że system z przykładu nr 1 cechuje się stosunkowo znacznie większym wskaźnikiem dostępności od drugiego. Głównym powodem tego zjawiska jest użycie dysków SSD – posiadają one bowiem dużo większy wskaźnik MTBF. Niestety, chcąc uzyskać tą samą pojemność musimy użyć ich dużo więcej, a co za tym i</w:t>
-      </w:r>
-      <w:r>
-        <w:rPr>
-          <w:sz w:val="28"/>
-        </w:rPr>
-        <w:t>dzie różnica w cenie obu serwerowni jest niebotyczna. Dyski SSD przez ich dużo większą niezawodność oraz prędkość są droższe.</w:t>
-      </w:r>
+          <w:rFonts w:ascii="Century" w:hAnsi="Century"/>
+          <w:sz w:val="24"/>
+          <w:szCs w:val="24"/>
+        </w:rPr>
+      </w:pPr>
+    </w:p>
+    <w:p>
+      <w:pPr>
+        <w:spacing w:after="0" w:line="276" w:lineRule="auto"/>
+        <w:ind w:firstLine="708"/>
+        <w:jc w:val="both"/>
+        <w:rPr>
+          <w:rFonts w:ascii="Century" w:hAnsi="Century"/>
+          <w:sz w:val="24"/>
+          <w:szCs w:val="24"/>
+        </w:rPr>
+      </w:pPr>
+      <w:r>
+        <w:rPr>
+          <w:rFonts w:ascii="Century" w:hAnsi="Century"/>
+          <w:sz w:val="24"/>
+          <w:szCs w:val="24"/>
+        </w:rPr>
+        <w:t>Udało się wykonać symulację serwerowni, która osiąga bardzo wysoką dostępność w ciągu roku. Dzięki różnorodności dostępnych elementów można zaobserwować różnice w dostępności niektórych technologii, jak w przypadku dysków twardych, gdzie dyski SSD, pomimo większej liczby sztuk, mają większą dostępność niż tradycyjne dyski HDD.</w:t>
+      </w:r>
+    </w:p>
+    <w:p>
+      <w:pPr>
+        <w:spacing w:after="0" w:line="276" w:lineRule="auto"/>
+        <w:ind w:firstLine="708"/>
+        <w:jc w:val="both"/>
+        <w:rPr>
+          <w:rFonts w:ascii="Century" w:hAnsi="Century"/>
+          <w:sz w:val="24"/>
+          <w:szCs w:val="24"/>
+        </w:rPr>
+      </w:pPr>
+      <w:r>
+        <w:rPr>
+          <w:rFonts w:ascii="Century" w:hAnsi="Century"/>
+          <w:sz w:val="24"/>
+          <w:szCs w:val="24"/>
+        </w:rPr>
+        <w:t>Członkom zespołu udało się zaobserwować, jaki wpływ na cały system może mieć element o pozornie wysokiej niezawodności, która jednak odstaje od pozostałych, niwecząc plany o maksymalnie niezawodnym systemie.</w:t>
+      </w:r>
+    </w:p>
+    <w:p>
+      <w:pPr>
+        <w:spacing w:after="0" w:line="276" w:lineRule="auto"/>
+        <w:ind w:firstLine="708"/>
+        <w:jc w:val="both"/>
+        <w:rPr>
+          <w:rFonts w:ascii="Century" w:hAnsi="Century"/>
+          <w:sz w:val="24"/>
+          <w:szCs w:val="24"/>
+        </w:rPr>
+      </w:pPr>
+      <w:r>
+        <w:rPr>
+          <w:rFonts w:ascii="Century" w:hAnsi="Century"/>
+          <w:sz w:val="24"/>
+          <w:szCs w:val="24"/>
+        </w:rPr>
+        <w:t>Zespól przekonał się, że większość urządzeń dostępnych na rynku ma bardzo dobre współczynniki niezawodności, pozwalające na bezproblemowe przygotowanie systemu dla niezbyt wymagających użytkowników za niewielkie pieniądze.</w:t>
+      </w:r>
+    </w:p>
+    <w:p>
+      <w:pPr>
+        <w:spacing w:after="0" w:line="276" w:lineRule="auto"/>
+        <w:ind w:firstLine="708"/>
+        <w:jc w:val="both"/>
+        <w:rPr>
+          <w:rFonts w:ascii="Century" w:hAnsi="Century"/>
+          <w:sz w:val="24"/>
+          <w:szCs w:val="24"/>
+        </w:rPr>
+      </w:pPr>
+      <w:r>
+        <w:rPr>
+          <w:rFonts w:ascii="Century" w:hAnsi="Century"/>
+          <w:sz w:val="24"/>
+          <w:szCs w:val="24"/>
+        </w:rPr>
+        <w:t>Dzięki projektowi, członkowie zespołu dostrzegli, jak ciężko jest przygotować taką symulację przez częste nieujawnianie przez producentów danych dotyczących ich produktów, na przykład MTBF.</w:t>
+      </w:r>
+    </w:p>
+    <w:p>
+      <w:pPr>
+        <w:spacing w:after="0" w:line="276" w:lineRule="auto"/>
+        <w:ind w:firstLine="708"/>
+        <w:jc w:val="both"/>
+        <w:rPr>
+          <w:rFonts w:ascii="Century" w:hAnsi="Century"/>
+          <w:sz w:val="24"/>
+          <w:szCs w:val="24"/>
+        </w:rPr>
+      </w:pPr>
     </w:p>
     <w:sectPr>
       <w:pgSz w:w="11906" w:h="16838"/>
@@ -1495,7 +2298,7 @@
 </file>
 
 <file path=word/endnotes.xml><?xml version="1.0" encoding="utf-8"?>
-<w:endnotes xmlns:wpc="http://schemas.microsoft.com/office/word/2010/wordprocessingCanvas" xmlns:cx="http://schemas.microsoft.com/office/drawing/2014/chartex" xmlns:cx1="http://schemas.microsoft.com/office/drawing/2015/9/8/chartex" xmlns:cx2="http://schemas.microsoft.com/office/drawing/2015/10/21/chartex" xmlns:cx3="http://schemas.microsoft.com/office/drawing/2016/5/9/chartex" xmlns:cx4="http://schemas.microsoft.com/office/drawing/2016/5/10/chartex" xmlns:cx5="http://schemas.microsoft.com/office/drawing/2016/5/11/chartex" xmlns:mc="http://schemas.openxmlformats.org/markup-compatibility/2006" xmlns:o="urn:schemas-microsoft-com:office:office" xmlns:r="http://schemas.openxmlformats.org/officeDocument/2006/relationships" xmlns:m="http://schemas.openxmlformats.org/officeDocument/2006/math" xmlns:v="urn:schemas-microsoft-com:vml" xmlns:wp14="http://schemas.microsoft.com/office/word/2010/wordprocessingDrawing" xmlns:wp="http://schemas.openxmlformats.org/drawingml/2006/wordprocessingDrawing" xmlns:w10="urn:schemas-microsoft-com:office:word" xmlns:w="http://schemas.openxmlformats.org/wordprocessingml/2006/main" xmlns:w14="http://schemas.microsoft.com/office/word/2010/wordml" xmlns:w15="http://schemas.microsoft.com/office/word/2012/wordml" xmlns:w16se="http://schemas.microsoft.com/office/word/2015/wordml/symex" xmlns:wpg="http://schemas.microsoft.com/office/word/2010/wordprocessingGroup" xmlns:wpi="http://schemas.microsoft.com/office/word/2010/wordprocessingInk" xmlns:wne="http://schemas.microsoft.com/office/word/2006/wordml" xmlns:wps="http://schemas.microsoft.com/office/word/2010/wordprocessingShape" mc:Ignorable="w14 w15 w16se wp14">
+<w:endnotes xmlns:wpc="http://schemas.microsoft.com/office/word/2010/wordprocessingCanvas" xmlns:mc="http://schemas.openxmlformats.org/markup-compatibility/2006" xmlns:o="urn:schemas-microsoft-com:office:office" xmlns:r="http://schemas.openxmlformats.org/officeDocument/2006/relationships" xmlns:m="http://schemas.openxmlformats.org/officeDocument/2006/math" xmlns:v="urn:schemas-microsoft-com:vml" xmlns:wp14="http://schemas.microsoft.com/office/word/2010/wordprocessingDrawing" xmlns:wp="http://schemas.openxmlformats.org/drawingml/2006/wordprocessingDrawing" xmlns:w10="urn:schemas-microsoft-com:office:word" xmlns:w="http://schemas.openxmlformats.org/wordprocessingml/2006/main" xmlns:w14="http://schemas.microsoft.com/office/word/2010/wordml" xmlns:w15="http://schemas.microsoft.com/office/word/2012/wordml" xmlns:wpg="http://schemas.microsoft.com/office/word/2010/wordprocessingGroup" xmlns:wpi="http://schemas.microsoft.com/office/word/2010/wordprocessingInk" xmlns:wne="http://schemas.microsoft.com/office/word/2006/wordml" xmlns:wps="http://schemas.microsoft.com/office/word/2010/wordprocessingShape" mc:Ignorable="w14 w15 wp14">
   <w:endnote w:type="separator" w:id="-1">
     <w:p>
       <w:pPr>
@@ -1520,7 +2323,7 @@
 </file>
 
 <file path=word/footnotes.xml><?xml version="1.0" encoding="utf-8"?>
-<w:footnotes xmlns:wpc="http://schemas.microsoft.com/office/word/2010/wordprocessingCanvas" xmlns:cx="http://schemas.microsoft.com/office/drawing/2014/chartex" xmlns:cx1="http://schemas.microsoft.com/office/drawing/2015/9/8/chartex" xmlns:cx2="http://schemas.microsoft.com/office/drawing/2015/10/21/chartex" xmlns:cx3="http://schemas.microsoft.com/office/drawing/2016/5/9/chartex" xmlns:cx4="http://schemas.microsoft.com/office/drawing/2016/5/10/chartex" xmlns:cx5="http://schemas.microsoft.com/office/drawing/2016/5/11/chartex" xmlns:mc="http://schemas.openxmlformats.org/markup-compatibility/2006" xmlns:o="urn:schemas-microsoft-com:office:office" xmlns:r="http://schemas.openxmlformats.org/officeDocument/2006/relationships" xmlns:m="http://schemas.openxmlformats.org/officeDocument/2006/math" xmlns:v="urn:schemas-microsoft-com:vml" xmlns:wp14="http://schemas.microsoft.com/office/word/2010/wordprocessingDrawing" xmlns:wp="http://schemas.openxmlformats.org/drawingml/2006/wordprocessingDrawing" xmlns:w10="urn:schemas-microsoft-com:office:word" xmlns:w="http://schemas.openxmlformats.org/wordprocessingml/2006/main" xmlns:w14="http://schemas.microsoft.com/office/word/2010/wordml" xmlns:w15="http://schemas.microsoft.com/office/word/2012/wordml" xmlns:w16se="http://schemas.microsoft.com/office/word/2015/wordml/symex" xmlns:wpg="http://schemas.microsoft.com/office/word/2010/wordprocessingGroup" xmlns:wpi="http://schemas.microsoft.com/office/word/2010/wordprocessingInk" xmlns:wne="http://schemas.microsoft.com/office/word/2006/wordml" xmlns:wps="http://schemas.microsoft.com/office/word/2010/wordprocessingShape" mc:Ignorable="w14 w15 w16se wp14">
+<w:footnotes xmlns:wpc="http://schemas.microsoft.com/office/word/2010/wordprocessingCanvas" xmlns:mc="http://schemas.openxmlformats.org/markup-compatibility/2006" xmlns:o="urn:schemas-microsoft-com:office:office" xmlns:r="http://schemas.openxmlformats.org/officeDocument/2006/relationships" xmlns:m="http://schemas.openxmlformats.org/officeDocument/2006/math" xmlns:v="urn:schemas-microsoft-com:vml" xmlns:wp14="http://schemas.microsoft.com/office/word/2010/wordprocessingDrawing" xmlns:wp="http://schemas.openxmlformats.org/drawingml/2006/wordprocessingDrawing" xmlns:w10="urn:schemas-microsoft-com:office:word" xmlns:w="http://schemas.openxmlformats.org/wordprocessingml/2006/main" xmlns:w14="http://schemas.microsoft.com/office/word/2010/wordml" xmlns:w15="http://schemas.microsoft.com/office/word/2012/wordml" xmlns:wpg="http://schemas.microsoft.com/office/word/2010/wordprocessingGroup" xmlns:wpi="http://schemas.microsoft.com/office/word/2010/wordprocessingInk" xmlns:wne="http://schemas.microsoft.com/office/word/2006/wordml" xmlns:wps="http://schemas.microsoft.com/office/word/2010/wordprocessingShape" mc:Ignorable="w14 w15 wp14">
   <w:footnote w:type="separator" w:id="-1">
     <w:p>
       <w:pPr>
@@ -1545,8 +2348,8 @@
 </file>
 
 <file path=word/numbering.xml><?xml version="1.0" encoding="utf-8"?>
-<w:numbering xmlns:wpc="http://schemas.microsoft.com/office/word/2010/wordprocessingCanvas" xmlns:cx="http://schemas.microsoft.com/office/drawing/2014/chartex" xmlns:cx1="http://schemas.microsoft.com/office/drawing/2015/9/8/chartex" xmlns:cx2="http://schemas.microsoft.com/office/drawing/2015/10/21/chartex" xmlns:cx3="http://schemas.microsoft.com/office/drawing/2016/5/9/chartex" xmlns:cx4="http://schemas.microsoft.com/office/drawing/2016/5/10/chartex" xmlns:cx5="http://schemas.microsoft.com/office/drawing/2016/5/11/chartex" xmlns:mc="http://schemas.openxmlformats.org/markup-compatibility/2006" xmlns:o="urn:schemas-microsoft-com:office:office" xmlns:r="http://schemas.openxmlformats.org/officeDocument/2006/relationships" xmlns:m="http://schemas.openxmlformats.org/officeDocument/2006/math" xmlns:v="urn:schemas-microsoft-com:vml" xmlns:wp14="http://schemas.microsoft.com/office/word/2010/wordprocessingDrawing" xmlns:wp="http://schemas.openxmlformats.org/drawingml/2006/wordprocessingDrawing" xmlns:w10="urn:schemas-microsoft-com:office:word" xmlns:w="http://schemas.openxmlformats.org/wordprocessingml/2006/main" xmlns:w14="http://schemas.microsoft.com/office/word/2010/wordml" xmlns:w15="http://schemas.microsoft.com/office/word/2012/wordml" xmlns:w16se="http://schemas.microsoft.com/office/word/2015/wordml/symex" xmlns:wpg="http://schemas.microsoft.com/office/word/2010/wordprocessingGroup" xmlns:wpi="http://schemas.microsoft.com/office/word/2010/wordprocessingInk" xmlns:wne="http://schemas.microsoft.com/office/word/2006/wordml" xmlns:wps="http://schemas.microsoft.com/office/word/2010/wordprocessingShape" mc:Ignorable="w14 w15 w16se wp14">
-  <w:abstractNum w:abstractNumId="0" w15:restartNumberingAfterBreak="0">
+<w:numbering xmlns:wpc="http://schemas.microsoft.com/office/word/2010/wordprocessingCanvas" xmlns:mc="http://schemas.openxmlformats.org/markup-compatibility/2006" xmlns:o="urn:schemas-microsoft-com:office:office" xmlns:r="http://schemas.openxmlformats.org/officeDocument/2006/relationships" xmlns:m="http://schemas.openxmlformats.org/officeDocument/2006/math" xmlns:v="urn:schemas-microsoft-com:vml" xmlns:wp14="http://schemas.microsoft.com/office/word/2010/wordprocessingDrawing" xmlns:wp="http://schemas.openxmlformats.org/drawingml/2006/wordprocessingDrawing" xmlns:w10="urn:schemas-microsoft-com:office:word" xmlns:w="http://schemas.openxmlformats.org/wordprocessingml/2006/main" xmlns:w14="http://schemas.microsoft.com/office/word/2010/wordml" xmlns:w15="http://schemas.microsoft.com/office/word/2012/wordml" xmlns:wpg="http://schemas.microsoft.com/office/word/2010/wordprocessingGroup" xmlns:wpi="http://schemas.microsoft.com/office/word/2010/wordprocessingInk" xmlns:wne="http://schemas.microsoft.com/office/word/2006/wordml" xmlns:wps="http://schemas.microsoft.com/office/word/2010/wordprocessingShape" mc:Ignorable="w14 w15 wp14">
+  <w:abstractNum w:abstractNumId="0">
     <w:nsid w:val="045B3C2B"/>
     <w:multiLevelType w:val="hybridMultilevel"/>
     <w:tmpl w:val="F1B67A84"/>
@@ -1632,7 +2435,443 @@
       </w:pPr>
     </w:lvl>
   </w:abstractNum>
-  <w:abstractNum w:abstractNumId="1" w15:restartNumberingAfterBreak="0">
+  <w:abstractNum w:abstractNumId="1">
+    <w:nsid w:val="13AC601B"/>
+    <w:multiLevelType w:val="hybridMultilevel"/>
+    <w:tmpl w:val="6E8C8912"/>
+    <w:lvl w:ilvl="0" w:tplc="04150017">
+      <w:start w:val="1"/>
+      <w:numFmt w:val="lowerLetter"/>
+      <w:lvlText w:val="%1)"/>
+      <w:lvlJc w:val="left"/>
+      <w:pPr>
+        <w:ind w:left="720" w:hanging="360"/>
+      </w:pPr>
+    </w:lvl>
+    <w:lvl w:ilvl="1" w:tplc="04150019" w:tentative="1">
+      <w:start w:val="1"/>
+      <w:numFmt w:val="lowerLetter"/>
+      <w:lvlText w:val="%2."/>
+      <w:lvlJc w:val="left"/>
+      <w:pPr>
+        <w:ind w:left="1440" w:hanging="360"/>
+      </w:pPr>
+    </w:lvl>
+    <w:lvl w:ilvl="2" w:tplc="0415001B" w:tentative="1">
+      <w:start w:val="1"/>
+      <w:numFmt w:val="lowerRoman"/>
+      <w:lvlText w:val="%3."/>
+      <w:lvlJc w:val="right"/>
+      <w:pPr>
+        <w:ind w:left="2160" w:hanging="180"/>
+      </w:pPr>
+    </w:lvl>
+    <w:lvl w:ilvl="3" w:tplc="0415000F" w:tentative="1">
+      <w:start w:val="1"/>
+      <w:numFmt w:val="decimal"/>
+      <w:lvlText w:val="%4."/>
+      <w:lvlJc w:val="left"/>
+      <w:pPr>
+        <w:ind w:left="2880" w:hanging="360"/>
+      </w:pPr>
+    </w:lvl>
+    <w:lvl w:ilvl="4" w:tplc="04150019" w:tentative="1">
+      <w:start w:val="1"/>
+      <w:numFmt w:val="lowerLetter"/>
+      <w:lvlText w:val="%5."/>
+      <w:lvlJc w:val="left"/>
+      <w:pPr>
+        <w:ind w:left="3600" w:hanging="360"/>
+      </w:pPr>
+    </w:lvl>
+    <w:lvl w:ilvl="5" w:tplc="0415001B" w:tentative="1">
+      <w:start w:val="1"/>
+      <w:numFmt w:val="lowerRoman"/>
+      <w:lvlText w:val="%6."/>
+      <w:lvlJc w:val="right"/>
+      <w:pPr>
+        <w:ind w:left="4320" w:hanging="180"/>
+      </w:pPr>
+    </w:lvl>
+    <w:lvl w:ilvl="6" w:tplc="0415000F" w:tentative="1">
+      <w:start w:val="1"/>
+      <w:numFmt w:val="decimal"/>
+      <w:lvlText w:val="%7."/>
+      <w:lvlJc w:val="left"/>
+      <w:pPr>
+        <w:ind w:left="5040" w:hanging="360"/>
+      </w:pPr>
+    </w:lvl>
+    <w:lvl w:ilvl="7" w:tplc="04150019" w:tentative="1">
+      <w:start w:val="1"/>
+      <w:numFmt w:val="lowerLetter"/>
+      <w:lvlText w:val="%8."/>
+      <w:lvlJc w:val="left"/>
+      <w:pPr>
+        <w:ind w:left="5760" w:hanging="360"/>
+      </w:pPr>
+    </w:lvl>
+    <w:lvl w:ilvl="8" w:tplc="0415001B" w:tentative="1">
+      <w:start w:val="1"/>
+      <w:numFmt w:val="lowerRoman"/>
+      <w:lvlText w:val="%9."/>
+      <w:lvlJc w:val="right"/>
+      <w:pPr>
+        <w:ind w:left="6480" w:hanging="180"/>
+      </w:pPr>
+    </w:lvl>
+  </w:abstractNum>
+  <w:abstractNum w:abstractNumId="2">
+    <w:nsid w:val="211D7EEE"/>
+    <w:multiLevelType w:val="hybridMultilevel"/>
+    <w:tmpl w:val="072A265C"/>
+    <w:lvl w:ilvl="0" w:tplc="04150017">
+      <w:start w:val="1"/>
+      <w:numFmt w:val="lowerLetter"/>
+      <w:lvlText w:val="%1)"/>
+      <w:lvlJc w:val="left"/>
+      <w:pPr>
+        <w:ind w:left="360" w:hanging="360"/>
+      </w:pPr>
+      <w:rPr>
+        <w:rFonts w:hint="default"/>
+      </w:rPr>
+    </w:lvl>
+    <w:lvl w:ilvl="1" w:tplc="04150019" w:tentative="1">
+      <w:start w:val="1"/>
+      <w:numFmt w:val="lowerLetter"/>
+      <w:lvlText w:val="%2."/>
+      <w:lvlJc w:val="left"/>
+      <w:pPr>
+        <w:ind w:left="1080" w:hanging="360"/>
+      </w:pPr>
+    </w:lvl>
+    <w:lvl w:ilvl="2" w:tplc="0415001B" w:tentative="1">
+      <w:start w:val="1"/>
+      <w:numFmt w:val="lowerRoman"/>
+      <w:lvlText w:val="%3."/>
+      <w:lvlJc w:val="right"/>
+      <w:pPr>
+        <w:ind w:left="1800" w:hanging="180"/>
+      </w:pPr>
+    </w:lvl>
+    <w:lvl w:ilvl="3" w:tplc="0415000F" w:tentative="1">
+      <w:start w:val="1"/>
+      <w:numFmt w:val="decimal"/>
+      <w:lvlText w:val="%4."/>
+      <w:lvlJc w:val="left"/>
+      <w:pPr>
+        <w:ind w:left="2520" w:hanging="360"/>
+      </w:pPr>
+    </w:lvl>
+    <w:lvl w:ilvl="4" w:tplc="04150019" w:tentative="1">
+      <w:start w:val="1"/>
+      <w:numFmt w:val="lowerLetter"/>
+      <w:lvlText w:val="%5."/>
+      <w:lvlJc w:val="left"/>
+      <w:pPr>
+        <w:ind w:left="3240" w:hanging="360"/>
+      </w:pPr>
+    </w:lvl>
+    <w:lvl w:ilvl="5" w:tplc="0415001B" w:tentative="1">
+      <w:start w:val="1"/>
+      <w:numFmt w:val="lowerRoman"/>
+      <w:lvlText w:val="%6."/>
+      <w:lvlJc w:val="right"/>
+      <w:pPr>
+        <w:ind w:left="3960" w:hanging="180"/>
+      </w:pPr>
+    </w:lvl>
+    <w:lvl w:ilvl="6" w:tplc="0415000F" w:tentative="1">
+      <w:start w:val="1"/>
+      <w:numFmt w:val="decimal"/>
+      <w:lvlText w:val="%7."/>
+      <w:lvlJc w:val="left"/>
+      <w:pPr>
+        <w:ind w:left="4680" w:hanging="360"/>
+      </w:pPr>
+    </w:lvl>
+    <w:lvl w:ilvl="7" w:tplc="04150019" w:tentative="1">
+      <w:start w:val="1"/>
+      <w:numFmt w:val="lowerLetter"/>
+      <w:lvlText w:val="%8."/>
+      <w:lvlJc w:val="left"/>
+      <w:pPr>
+        <w:ind w:left="5400" w:hanging="360"/>
+      </w:pPr>
+    </w:lvl>
+    <w:lvl w:ilvl="8" w:tplc="0415001B" w:tentative="1">
+      <w:start w:val="1"/>
+      <w:numFmt w:val="lowerRoman"/>
+      <w:lvlText w:val="%9."/>
+      <w:lvlJc w:val="right"/>
+      <w:pPr>
+        <w:ind w:left="6120" w:hanging="180"/>
+      </w:pPr>
+    </w:lvl>
+  </w:abstractNum>
+  <w:abstractNum w:abstractNumId="3">
+    <w:nsid w:val="2E396CF5"/>
+    <w:multiLevelType w:val="hybridMultilevel"/>
+    <w:tmpl w:val="9F52BDEC"/>
+    <w:lvl w:ilvl="0" w:tplc="04150017">
+      <w:start w:val="1"/>
+      <w:numFmt w:val="lowerLetter"/>
+      <w:lvlText w:val="%1)"/>
+      <w:lvlJc w:val="left"/>
+      <w:pPr>
+        <w:ind w:left="360" w:hanging="360"/>
+      </w:pPr>
+    </w:lvl>
+    <w:lvl w:ilvl="1" w:tplc="04150019" w:tentative="1">
+      <w:start w:val="1"/>
+      <w:numFmt w:val="lowerLetter"/>
+      <w:lvlText w:val="%2."/>
+      <w:lvlJc w:val="left"/>
+      <w:pPr>
+        <w:ind w:left="1080" w:hanging="360"/>
+      </w:pPr>
+    </w:lvl>
+    <w:lvl w:ilvl="2" w:tplc="0415001B" w:tentative="1">
+      <w:start w:val="1"/>
+      <w:numFmt w:val="lowerRoman"/>
+      <w:lvlText w:val="%3."/>
+      <w:lvlJc w:val="right"/>
+      <w:pPr>
+        <w:ind w:left="1800" w:hanging="180"/>
+      </w:pPr>
+    </w:lvl>
+    <w:lvl w:ilvl="3" w:tplc="0415000F" w:tentative="1">
+      <w:start w:val="1"/>
+      <w:numFmt w:val="decimal"/>
+      <w:lvlText w:val="%4."/>
+      <w:lvlJc w:val="left"/>
+      <w:pPr>
+        <w:ind w:left="2520" w:hanging="360"/>
+      </w:pPr>
+    </w:lvl>
+    <w:lvl w:ilvl="4" w:tplc="04150019" w:tentative="1">
+      <w:start w:val="1"/>
+      <w:numFmt w:val="lowerLetter"/>
+      <w:lvlText w:val="%5."/>
+      <w:lvlJc w:val="left"/>
+      <w:pPr>
+        <w:ind w:left="3240" w:hanging="360"/>
+      </w:pPr>
+    </w:lvl>
+    <w:lvl w:ilvl="5" w:tplc="0415001B" w:tentative="1">
+      <w:start w:val="1"/>
+      <w:numFmt w:val="lowerRoman"/>
+      <w:lvlText w:val="%6."/>
+      <w:lvlJc w:val="right"/>
+      <w:pPr>
+        <w:ind w:left="3960" w:hanging="180"/>
+      </w:pPr>
+    </w:lvl>
+    <w:lvl w:ilvl="6" w:tplc="0415000F" w:tentative="1">
+      <w:start w:val="1"/>
+      <w:numFmt w:val="decimal"/>
+      <w:lvlText w:val="%7."/>
+      <w:lvlJc w:val="left"/>
+      <w:pPr>
+        <w:ind w:left="4680" w:hanging="360"/>
+      </w:pPr>
+    </w:lvl>
+    <w:lvl w:ilvl="7" w:tplc="04150019" w:tentative="1">
+      <w:start w:val="1"/>
+      <w:numFmt w:val="lowerLetter"/>
+      <w:lvlText w:val="%8."/>
+      <w:lvlJc w:val="left"/>
+      <w:pPr>
+        <w:ind w:left="5400" w:hanging="360"/>
+      </w:pPr>
+    </w:lvl>
+    <w:lvl w:ilvl="8" w:tplc="0415001B" w:tentative="1">
+      <w:start w:val="1"/>
+      <w:numFmt w:val="lowerRoman"/>
+      <w:lvlText w:val="%9."/>
+      <w:lvlJc w:val="right"/>
+      <w:pPr>
+        <w:ind w:left="6120" w:hanging="180"/>
+      </w:pPr>
+    </w:lvl>
+  </w:abstractNum>
+  <w:abstractNum w:abstractNumId="4">
+    <w:nsid w:val="34822E76"/>
+    <w:multiLevelType w:val="hybridMultilevel"/>
+    <w:tmpl w:val="46582DAA"/>
+    <w:lvl w:ilvl="0" w:tplc="0415000F">
+      <w:start w:val="1"/>
+      <w:numFmt w:val="decimal"/>
+      <w:lvlText w:val="%1."/>
+      <w:lvlJc w:val="left"/>
+      <w:pPr>
+        <w:ind w:left="720" w:hanging="360"/>
+      </w:pPr>
+      <w:rPr>
+        <w:rFonts w:hint="default"/>
+      </w:rPr>
+    </w:lvl>
+    <w:lvl w:ilvl="1" w:tplc="04150019" w:tentative="1">
+      <w:start w:val="1"/>
+      <w:numFmt w:val="lowerLetter"/>
+      <w:lvlText w:val="%2."/>
+      <w:lvlJc w:val="left"/>
+      <w:pPr>
+        <w:ind w:left="1440" w:hanging="360"/>
+      </w:pPr>
+    </w:lvl>
+    <w:lvl w:ilvl="2" w:tplc="0415001B" w:tentative="1">
+      <w:start w:val="1"/>
+      <w:numFmt w:val="lowerRoman"/>
+      <w:lvlText w:val="%3."/>
+      <w:lvlJc w:val="right"/>
+      <w:pPr>
+        <w:ind w:left="2160" w:hanging="180"/>
+      </w:pPr>
+    </w:lvl>
+    <w:lvl w:ilvl="3" w:tplc="0415000F" w:tentative="1">
+      <w:start w:val="1"/>
+      <w:numFmt w:val="decimal"/>
+      <w:lvlText w:val="%4."/>
+      <w:lvlJc w:val="left"/>
+      <w:pPr>
+        <w:ind w:left="2880" w:hanging="360"/>
+      </w:pPr>
+    </w:lvl>
+    <w:lvl w:ilvl="4" w:tplc="04150019" w:tentative="1">
+      <w:start w:val="1"/>
+      <w:numFmt w:val="lowerLetter"/>
+      <w:lvlText w:val="%5."/>
+      <w:lvlJc w:val="left"/>
+      <w:pPr>
+        <w:ind w:left="3600" w:hanging="360"/>
+      </w:pPr>
+    </w:lvl>
+    <w:lvl w:ilvl="5" w:tplc="0415001B" w:tentative="1">
+      <w:start w:val="1"/>
+      <w:numFmt w:val="lowerRoman"/>
+      <w:lvlText w:val="%6."/>
+      <w:lvlJc w:val="right"/>
+      <w:pPr>
+        <w:ind w:left="4320" w:hanging="180"/>
+      </w:pPr>
+    </w:lvl>
+    <w:lvl w:ilvl="6" w:tplc="0415000F" w:tentative="1">
+      <w:start w:val="1"/>
+      <w:numFmt w:val="decimal"/>
+      <w:lvlText w:val="%7."/>
+      <w:lvlJc w:val="left"/>
+      <w:pPr>
+        <w:ind w:left="5040" w:hanging="360"/>
+      </w:pPr>
+    </w:lvl>
+    <w:lvl w:ilvl="7" w:tplc="04150019" w:tentative="1">
+      <w:start w:val="1"/>
+      <w:numFmt w:val="lowerLetter"/>
+      <w:lvlText w:val="%8."/>
+      <w:lvlJc w:val="left"/>
+      <w:pPr>
+        <w:ind w:left="5760" w:hanging="360"/>
+      </w:pPr>
+    </w:lvl>
+    <w:lvl w:ilvl="8" w:tplc="0415001B" w:tentative="1">
+      <w:start w:val="1"/>
+      <w:numFmt w:val="lowerRoman"/>
+      <w:lvlText w:val="%9."/>
+      <w:lvlJc w:val="right"/>
+      <w:pPr>
+        <w:ind w:left="6480" w:hanging="180"/>
+      </w:pPr>
+    </w:lvl>
+  </w:abstractNum>
+  <w:abstractNum w:abstractNumId="5">
+    <w:nsid w:val="388C1F3E"/>
+    <w:multiLevelType w:val="hybridMultilevel"/>
+    <w:tmpl w:val="EBAA80A0"/>
+    <w:lvl w:ilvl="0" w:tplc="04150017">
+      <w:start w:val="1"/>
+      <w:numFmt w:val="lowerLetter"/>
+      <w:lvlText w:val="%1)"/>
+      <w:lvlJc w:val="left"/>
+      <w:pPr>
+        <w:ind w:left="360" w:hanging="360"/>
+      </w:pPr>
+    </w:lvl>
+    <w:lvl w:ilvl="1" w:tplc="04150019" w:tentative="1">
+      <w:start w:val="1"/>
+      <w:numFmt w:val="lowerLetter"/>
+      <w:lvlText w:val="%2."/>
+      <w:lvlJc w:val="left"/>
+      <w:pPr>
+        <w:ind w:left="1080" w:hanging="360"/>
+      </w:pPr>
+    </w:lvl>
+    <w:lvl w:ilvl="2" w:tplc="0415001B" w:tentative="1">
+      <w:start w:val="1"/>
+      <w:numFmt w:val="lowerRoman"/>
+      <w:lvlText w:val="%3."/>
+      <w:lvlJc w:val="right"/>
+      <w:pPr>
+        <w:ind w:left="1800" w:hanging="180"/>
+      </w:pPr>
+    </w:lvl>
+    <w:lvl w:ilvl="3" w:tplc="0415000F" w:tentative="1">
+      <w:start w:val="1"/>
+      <w:numFmt w:val="decimal"/>
+      <w:lvlText w:val="%4."/>
+      <w:lvlJc w:val="left"/>
+      <w:pPr>
+        <w:ind w:left="2520" w:hanging="360"/>
+      </w:pPr>
+    </w:lvl>
+    <w:lvl w:ilvl="4" w:tplc="04150019" w:tentative="1">
+      <w:start w:val="1"/>
+      <w:numFmt w:val="lowerLetter"/>
+      <w:lvlText w:val="%5."/>
+      <w:lvlJc w:val="left"/>
+      <w:pPr>
+        <w:ind w:left="3240" w:hanging="360"/>
+      </w:pPr>
+    </w:lvl>
+    <w:lvl w:ilvl="5" w:tplc="0415001B" w:tentative="1">
+      <w:start w:val="1"/>
+      <w:numFmt w:val="lowerRoman"/>
+      <w:lvlText w:val="%6."/>
+      <w:lvlJc w:val="right"/>
+      <w:pPr>
+        <w:ind w:left="3960" w:hanging="180"/>
+      </w:pPr>
+    </w:lvl>
+    <w:lvl w:ilvl="6" w:tplc="0415000F" w:tentative="1">
+      <w:start w:val="1"/>
+      <w:numFmt w:val="decimal"/>
+      <w:lvlText w:val="%7."/>
+      <w:lvlJc w:val="left"/>
+      <w:pPr>
+        <w:ind w:left="4680" w:hanging="360"/>
+      </w:pPr>
+    </w:lvl>
+    <w:lvl w:ilvl="7" w:tplc="04150019" w:tentative="1">
+      <w:start w:val="1"/>
+      <w:numFmt w:val="lowerLetter"/>
+      <w:lvlText w:val="%8."/>
+      <w:lvlJc w:val="left"/>
+      <w:pPr>
+        <w:ind w:left="5400" w:hanging="360"/>
+      </w:pPr>
+    </w:lvl>
+    <w:lvl w:ilvl="8" w:tplc="0415001B" w:tentative="1">
+      <w:start w:val="1"/>
+      <w:numFmt w:val="lowerRoman"/>
+      <w:lvlText w:val="%9."/>
+      <w:lvlJc w:val="right"/>
+      <w:pPr>
+        <w:ind w:left="6120" w:hanging="180"/>
+      </w:pPr>
+    </w:lvl>
+  </w:abstractNum>
+  <w:abstractNum w:abstractNumId="6">
     <w:nsid w:val="67D2206A"/>
     <w:multiLevelType w:val="hybridMultilevel"/>
     <w:tmpl w:val="33048B2C"/>
@@ -1723,16 +2962,31 @@
     </w:lvl>
   </w:abstractNum>
   <w:num w:numId="1">
-    <w:abstractNumId w:val="1"/>
+    <w:abstractNumId w:val="6"/>
   </w:num>
   <w:num w:numId="2">
     <w:abstractNumId w:val="0"/>
+  </w:num>
+  <w:num w:numId="3">
+    <w:abstractNumId w:val="1"/>
+  </w:num>
+  <w:num w:numId="4">
+    <w:abstractNumId w:val="5"/>
+  </w:num>
+  <w:num w:numId="5">
+    <w:abstractNumId w:val="3"/>
+  </w:num>
+  <w:num w:numId="6">
+    <w:abstractNumId w:val="2"/>
+  </w:num>
+  <w:num w:numId="7">
+    <w:abstractNumId w:val="4"/>
   </w:num>
 </w:numbering>
 </file>
 
 <file path=word/styles.xml><?xml version="1.0" encoding="utf-8"?>
-<w:styles xmlns:mc="http://schemas.openxmlformats.org/markup-compatibility/2006" xmlns:r="http://schemas.openxmlformats.org/officeDocument/2006/relationships" xmlns:w="http://schemas.openxmlformats.org/wordprocessingml/2006/main" xmlns:w14="http://schemas.microsoft.com/office/word/2010/wordml" xmlns:w15="http://schemas.microsoft.com/office/word/2012/wordml" xmlns:w16se="http://schemas.microsoft.com/office/word/2015/wordml/symex" mc:Ignorable="w14 w15 w16se">
+<w:styles xmlns:mc="http://schemas.openxmlformats.org/markup-compatibility/2006" xmlns:r="http://schemas.openxmlformats.org/officeDocument/2006/relationships" xmlns:w="http://schemas.openxmlformats.org/wordprocessingml/2006/main" xmlns:w14="http://schemas.microsoft.com/office/word/2010/wordml" xmlns:w15="http://schemas.microsoft.com/office/word/2012/wordml" mc:Ignorable="w14 w15">
   <w:docDefaults>
     <w:rPrDefault>
       <w:rPr>
@@ -1748,7 +3002,7 @@
       </w:pPr>
     </w:pPrDefault>
   </w:docDefaults>
-  <w:latentStyles w:defLockedState="0" w:defUIPriority="99" w:defSemiHidden="0" w:defUnhideWhenUsed="0" w:defQFormat="0" w:count="374">
+  <w:latentStyles w:defLockedState="0" w:defUIPriority="99" w:defSemiHidden="0" w:defUnhideWhenUsed="0" w:defQFormat="0" w:count="371">
     <w:lsdException w:name="Normal" w:uiPriority="0" w:qFormat="1"/>
     <w:lsdException w:name="heading 1" w:uiPriority="9" w:qFormat="1"/>
     <w:lsdException w:name="heading 2" w:semiHidden="1" w:uiPriority="9" w:unhideWhenUsed="1" w:qFormat="1"/>
@@ -2120,13 +3374,30 @@
     <w:lsdException w:name="List Table 5 Dark Accent 6" w:uiPriority="50"/>
     <w:lsdException w:name="List Table 6 Colorful Accent 6" w:uiPriority="51"/>
     <w:lsdException w:name="List Table 7 Colorful Accent 6" w:uiPriority="52"/>
-    <w:lsdException w:name="Mention" w:semiHidden="1" w:unhideWhenUsed="1"/>
-    <w:lsdException w:name="Smart Hyperlink" w:semiHidden="1" w:unhideWhenUsed="1"/>
-    <w:lsdException w:name="Hashtag" w:semiHidden="1" w:unhideWhenUsed="1"/>
   </w:latentStyles>
   <w:style w:type="paragraph" w:default="1" w:styleId="Normalny">
     <w:name w:val="Normal"/>
     <w:qFormat/>
+  </w:style>
+  <w:style w:type="paragraph" w:styleId="Nagwek1">
+    <w:name w:val="heading 1"/>
+    <w:basedOn w:val="Normalny"/>
+    <w:next w:val="Normalny"/>
+    <w:link w:val="Nagwek1Znak"/>
+    <w:uiPriority w:val="9"/>
+    <w:qFormat/>
+    <w:rsid w:val="00DB1E72"/>
+    <w:pPr>
+      <w:keepNext/>
+      <w:keepLines/>
+      <w:spacing w:before="240" w:after="0"/>
+      <w:outlineLvl w:val="0"/>
+    </w:pPr>
+    <w:rPr>
+      <w:rFonts w:ascii="Century" w:eastAsiaTheme="majorEastAsia" w:hAnsi="Century" w:cstheme="majorBidi"/>
+      <w:sz w:val="32"/>
+      <w:szCs w:val="32"/>
+    </w:rPr>
   </w:style>
   <w:style w:type="character" w:default="1" w:styleId="Domylnaczcionkaakapitu">
     <w:name w:val="Default Paragraph Font"/>
@@ -2248,6 +3519,65 @@
     <w:link w:val="Stopka"/>
     <w:uiPriority w:val="99"/>
     <w:rsid w:val="00C34274"/>
+  </w:style>
+  <w:style w:type="character" w:styleId="Tekstzastpczy">
+    <w:name w:val="Placeholder Text"/>
+    <w:basedOn w:val="Domylnaczcionkaakapitu"/>
+    <w:uiPriority w:val="99"/>
+    <w:semiHidden/>
+    <w:rsid w:val="00503FC4"/>
+    <w:rPr>
+      <w:color w:val="808080"/>
+    </w:rPr>
+  </w:style>
+  <w:style w:type="character" w:customStyle="1" w:styleId="Nagwek1Znak">
+    <w:name w:val="Nagłówek 1 Znak"/>
+    <w:basedOn w:val="Domylnaczcionkaakapitu"/>
+    <w:link w:val="Nagwek1"/>
+    <w:uiPriority w:val="9"/>
+    <w:rsid w:val="00DB1E72"/>
+    <w:rPr>
+      <w:rFonts w:ascii="Century" w:eastAsiaTheme="majorEastAsia" w:hAnsi="Century" w:cstheme="majorBidi"/>
+      <w:sz w:val="32"/>
+      <w:szCs w:val="32"/>
+    </w:rPr>
+  </w:style>
+  <w:style w:type="paragraph" w:styleId="Tytu">
+    <w:name w:val="Title"/>
+    <w:aliases w:val="Założenia"/>
+    <w:basedOn w:val="Normalny"/>
+    <w:next w:val="Normalny"/>
+    <w:link w:val="TytuZnak"/>
+    <w:uiPriority w:val="10"/>
+    <w:qFormat/>
+    <w:rsid w:val="005D615C"/>
+    <w:pPr>
+      <w:spacing w:after="0" w:line="360" w:lineRule="auto"/>
+      <w:contextualSpacing/>
+      <w:jc w:val="center"/>
+    </w:pPr>
+    <w:rPr>
+      <w:rFonts w:ascii="Verdana" w:eastAsiaTheme="majorEastAsia" w:hAnsi="Verdana" w:cstheme="majorBidi"/>
+      <w:spacing w:val="-10"/>
+      <w:kern w:val="28"/>
+      <w:sz w:val="24"/>
+      <w:szCs w:val="56"/>
+    </w:rPr>
+  </w:style>
+  <w:style w:type="character" w:customStyle="1" w:styleId="TytuZnak">
+    <w:name w:val="Tytuł Znak"/>
+    <w:aliases w:val="Założenia Znak"/>
+    <w:basedOn w:val="Domylnaczcionkaakapitu"/>
+    <w:link w:val="Tytu"/>
+    <w:uiPriority w:val="10"/>
+    <w:rsid w:val="005D615C"/>
+    <w:rPr>
+      <w:rFonts w:ascii="Verdana" w:eastAsiaTheme="majorEastAsia" w:hAnsi="Verdana" w:cstheme="majorBidi"/>
+      <w:spacing w:val="-10"/>
+      <w:kern w:val="28"/>
+      <w:sz w:val="24"/>
+      <w:szCs w:val="56"/>
+    </w:rPr>
   </w:style>
 </w:styles>
 </file>

</xml_diff>